<commit_message>
Updated documentation by changing commands/files fonts to Consolas
</commit_message>
<xml_diff>
--- a/Proiect_MicroPython/PCLP3-Proiect_Beliciu_Andrei_Fratu_Halunga_Theodor.docx
+++ b/Proiect_MicroPython/PCLP3-Proiect_Beliciu_Andrei_Fratu_Halunga_Theodor.docx
@@ -12,6 +12,7 @@
           <w:lang w:val="ro-RO"/>
         </w:rPr>
       </w:pPr>
+      <w:proofErr w:type="spellStart"/>
       <w:r>
         <w:rPr>
           <w:rFonts w:ascii="Times New Roman" w:hAnsi="Times New Roman" w:cs="Times New Roman"/>
@@ -19,7 +20,17 @@
           <w:szCs w:val="28"/>
           <w:lang w:val="ro-RO"/>
         </w:rPr>
-        <w:t>Beliciu Andrei – 421 F</w:t>
+        <w:t>Beliciu</w:t>
+      </w:r>
+      <w:proofErr w:type="spellEnd"/>
+      <w:r>
+        <w:rPr>
+          <w:rFonts w:ascii="Times New Roman" w:hAnsi="Times New Roman" w:cs="Times New Roman"/>
+          <w:sz w:val="28"/>
+          <w:szCs w:val="28"/>
+          <w:lang w:val="ro-RO"/>
+        </w:rPr>
+        <w:t xml:space="preserve"> Andrei – 421 F</w:t>
       </w:r>
     </w:p>
     <w:p>
@@ -32,6 +43,7 @@
           <w:lang w:val="ro-RO"/>
         </w:rPr>
       </w:pPr>
+      <w:proofErr w:type="spellStart"/>
       <w:r>
         <w:rPr>
           <w:rFonts w:ascii="Times New Roman" w:hAnsi="Times New Roman" w:cs="Times New Roman"/>
@@ -39,7 +51,17 @@
           <w:szCs w:val="28"/>
           <w:lang w:val="ro-RO"/>
         </w:rPr>
-        <w:t>Fratu-Halunga Theodor-Corneliu – 421 F</w:t>
+        <w:t>Fratu-Halunga</w:t>
+      </w:r>
+      <w:proofErr w:type="spellEnd"/>
+      <w:r>
+        <w:rPr>
+          <w:rFonts w:ascii="Times New Roman" w:hAnsi="Times New Roman" w:cs="Times New Roman"/>
+          <w:sz w:val="28"/>
+          <w:szCs w:val="28"/>
+          <w:lang w:val="ro-RO"/>
+        </w:rPr>
+        <w:t xml:space="preserve"> Theodor-Corneliu – 421 F</w:t>
       </w:r>
     </w:p>
     <w:p>
@@ -94,12 +116,10 @@
           <w:szCs w:val="32"/>
           <w:lang w:val="ro-RO"/>
         </w:rPr>
-        <w:t xml:space="preserve">PCLP3 - Proiect Python  </w:t>
-      </w:r>
-    </w:p>
-    <w:p>
-      <w:pPr>
-        <w:jc w:val="both"/>
+        <w:t xml:space="preserve">PCLP3 - Proiect </w:t>
+      </w:r>
+      <w:proofErr w:type="spellStart"/>
+      <w:r>
         <w:rPr>
           <w:rFonts w:ascii="Times New Roman" w:hAnsi="Times New Roman" w:cs="Times New Roman"/>
           <w:b/>
@@ -108,7 +128,9 @@
           <w:szCs w:val="32"/>
           <w:lang w:val="ro-RO"/>
         </w:rPr>
-      </w:pPr>
+        <w:t>Python</w:t>
+      </w:r>
+      <w:proofErr w:type="spellEnd"/>
       <w:r>
         <w:rPr>
           <w:rFonts w:ascii="Times New Roman" w:hAnsi="Times New Roman" w:cs="Times New Roman"/>
@@ -118,7 +140,55 @@
           <w:szCs w:val="32"/>
           <w:lang w:val="ro-RO"/>
         </w:rPr>
-        <w:t>Generarea de semnale cu ajutorul microcontroller-ului ESP32</w:t>
+        <w:t xml:space="preserve">  </w:t>
+      </w:r>
+    </w:p>
+    <w:p>
+      <w:pPr>
+        <w:jc w:val="both"/>
+        <w:rPr>
+          <w:rFonts w:ascii="Times New Roman" w:hAnsi="Times New Roman" w:cs="Times New Roman"/>
+          <w:b/>
+          <w:bCs/>
+          <w:sz w:val="32"/>
+          <w:szCs w:val="32"/>
+          <w:lang w:val="ro-RO"/>
+        </w:rPr>
+      </w:pPr>
+      <w:r>
+        <w:rPr>
+          <w:rFonts w:ascii="Times New Roman" w:hAnsi="Times New Roman" w:cs="Times New Roman"/>
+          <w:b/>
+          <w:bCs/>
+          <w:sz w:val="32"/>
+          <w:szCs w:val="32"/>
+          <w:lang w:val="ro-RO"/>
+        </w:rPr>
+        <w:t xml:space="preserve">Generarea de semnale cu ajutorul </w:t>
+      </w:r>
+      <w:proofErr w:type="spellStart"/>
+      <w:r>
+        <w:rPr>
+          <w:rFonts w:ascii="Times New Roman" w:hAnsi="Times New Roman" w:cs="Times New Roman"/>
+          <w:b/>
+          <w:bCs/>
+          <w:sz w:val="32"/>
+          <w:szCs w:val="32"/>
+          <w:lang w:val="ro-RO"/>
+        </w:rPr>
+        <w:t>microcontroller</w:t>
+      </w:r>
+      <w:proofErr w:type="spellEnd"/>
+      <w:r>
+        <w:rPr>
+          <w:rFonts w:ascii="Times New Roman" w:hAnsi="Times New Roman" w:cs="Times New Roman"/>
+          <w:b/>
+          <w:bCs/>
+          <w:sz w:val="32"/>
+          <w:szCs w:val="32"/>
+          <w:lang w:val="ro-RO"/>
+        </w:rPr>
+        <w:t>-ului ESP32</w:t>
       </w:r>
     </w:p>
     <w:p>
@@ -181,17 +251,68 @@
           <w:szCs w:val="24"/>
           <w:lang w:val="ro-RO"/>
         </w:rPr>
-        <w:t xml:space="preserve">În cadrul acestui proiect, s-a dorit realizarea vizualizării unui semnal cu ajutorul microcontroller-ului ESP32. </w:t>
-      </w:r>
-      <w:r>
-        <w:rPr>
-          <w:rFonts w:ascii="Times New Roman" w:hAnsi="Times New Roman" w:cs="Times New Roman"/>
-          <w:sz w:val="24"/>
-          <w:szCs w:val="24"/>
-          <w:lang w:val="ro-RO"/>
-        </w:rPr>
-        <w:t>Programul este gândit să afișeze pe un osciloscop și să furnizeze unui buzzer piezoelectric pasiv mai multe semnale generate folosind biblioteca Numpy</w:t>
-      </w:r>
+        <w:t xml:space="preserve">În cadrul acestui proiect, s-a dorit realizarea vizualizării unui semnal cu ajutorul </w:t>
+      </w:r>
+      <w:proofErr w:type="spellStart"/>
+      <w:r>
+        <w:rPr>
+          <w:rFonts w:ascii="Times New Roman" w:hAnsi="Times New Roman" w:cs="Times New Roman"/>
+          <w:sz w:val="24"/>
+          <w:szCs w:val="24"/>
+          <w:lang w:val="ro-RO"/>
+        </w:rPr>
+        <w:t>microcontroller</w:t>
+      </w:r>
+      <w:proofErr w:type="spellEnd"/>
+      <w:r>
+        <w:rPr>
+          <w:rFonts w:ascii="Times New Roman" w:hAnsi="Times New Roman" w:cs="Times New Roman"/>
+          <w:sz w:val="24"/>
+          <w:szCs w:val="24"/>
+          <w:lang w:val="ro-RO"/>
+        </w:rPr>
+        <w:t xml:space="preserve">-ului ESP32. </w:t>
+      </w:r>
+      <w:r>
+        <w:rPr>
+          <w:rFonts w:ascii="Times New Roman" w:hAnsi="Times New Roman" w:cs="Times New Roman"/>
+          <w:sz w:val="24"/>
+          <w:szCs w:val="24"/>
+          <w:lang w:val="ro-RO"/>
+        </w:rPr>
+        <w:t xml:space="preserve">Programul este gândit să afișeze pe un osciloscop și să furnizeze unui </w:t>
+      </w:r>
+      <w:proofErr w:type="spellStart"/>
+      <w:r>
+        <w:rPr>
+          <w:rFonts w:ascii="Times New Roman" w:hAnsi="Times New Roman" w:cs="Times New Roman"/>
+          <w:sz w:val="24"/>
+          <w:szCs w:val="24"/>
+          <w:lang w:val="ro-RO"/>
+        </w:rPr>
+        <w:t>buzzer</w:t>
+      </w:r>
+      <w:proofErr w:type="spellEnd"/>
+      <w:r>
+        <w:rPr>
+          <w:rFonts w:ascii="Times New Roman" w:hAnsi="Times New Roman" w:cs="Times New Roman"/>
+          <w:sz w:val="24"/>
+          <w:szCs w:val="24"/>
+          <w:lang w:val="ro-RO"/>
+        </w:rPr>
+        <w:t xml:space="preserve"> piezoelectric pasiv mai multe semnale generate folosind biblioteca </w:t>
+      </w:r>
+      <w:proofErr w:type="spellStart"/>
+      <w:r>
+        <w:rPr>
+          <w:rFonts w:ascii="Times New Roman" w:hAnsi="Times New Roman" w:cs="Times New Roman"/>
+          <w:sz w:val="24"/>
+          <w:szCs w:val="24"/>
+          <w:lang w:val="ro-RO"/>
+        </w:rPr>
+        <w:t>Numpy</w:t>
+      </w:r>
+      <w:proofErr w:type="spellEnd"/>
       <w:r>
         <w:rPr>
           <w:rFonts w:ascii="Times New Roman" w:hAnsi="Times New Roman" w:cs="Times New Roman"/>
@@ -201,6 +322,7 @@
         </w:rPr>
         <w:t xml:space="preserve"> pe un calculator, apoi introduse în codul </w:t>
       </w:r>
+      <w:proofErr w:type="spellStart"/>
       <w:r>
         <w:rPr>
           <w:rFonts w:ascii="Times New Roman" w:hAnsi="Times New Roman" w:cs="Times New Roman"/>
@@ -217,7 +339,17 @@
           <w:szCs w:val="24"/>
           <w:lang w:val="ro-RO"/>
         </w:rPr>
-        <w:t>ython care rulează pe ESP32. Schimbarea semnalului afișat se face ciclic prin apăsarea unui buton.</w:t>
+        <w:t>ython</w:t>
+      </w:r>
+      <w:proofErr w:type="spellEnd"/>
+      <w:r>
+        <w:rPr>
+          <w:rFonts w:ascii="Times New Roman" w:hAnsi="Times New Roman" w:cs="Times New Roman"/>
+          <w:sz w:val="24"/>
+          <w:szCs w:val="24"/>
+          <w:lang w:val="ro-RO"/>
+        </w:rPr>
+        <w:t xml:space="preserve"> care rulează pe ESP32. Schimbarea semnalului afișat se face ciclic prin apăsarea unui buton.</w:t>
       </w:r>
     </w:p>
     <w:p>
@@ -238,7 +370,319 @@
           <w:szCs w:val="24"/>
           <w:lang w:val="ro-RO"/>
         </w:rPr>
-        <w:t>Pentru a reuși acest lucru, mai întâi s-a generat un semnal pe calculator cu ajutorul programului signal_list_generator/main.py și a bibliotecilor „numpy” și „matplotlib.pyplot” . Pentru a genera un semnal este nevoie de a stabili care sunt parametrii acestuia, apoi crearea unui vector de timp, generarea semnalului și vizualizarea acestuia. De exemplu, pentru generarea unui semnal sinusoidal, primul pas este de a atribui valori frecvenței și a intervalului de eșantionare care este dependent de programul care rulează pe ESP32 și care prin măsurători s-a dedus a fi 44us, apoi crearea vectorului de timp folosind instrucțiunea „np.arange(0, T, Ts)”. După acest pas cu ajutorul instrucțiunii  „x_sin = 0.5 * np.sin(2 * np.pi * f * t) + 0.5 ” din funcția „ def sinusoidal_wave(T, Ts)" s-a obținut generarea și in cele din urmă s-a vizualizat cu „mplot.plot(t, x_sin)”  și „mplot.show()”.</w:t>
+        <w:t xml:space="preserve">Pentru a reuși acest lucru, mai întâi s-a generat un semnal pe calculator cu ajutorul programului </w:t>
+      </w:r>
+      <w:r>
+        <w:rPr>
+          <w:rFonts w:ascii="Consolas" w:hAnsi="Consolas" w:cs="Times New Roman"/>
+          <w:sz w:val="20"/>
+          <w:szCs w:val="20"/>
+          <w:lang w:val="ro-RO"/>
+        </w:rPr>
+        <w:t>signal_list_generator/main.py</w:t>
+      </w:r>
+      <w:r>
+        <w:rPr>
+          <w:rFonts w:ascii="Times New Roman" w:hAnsi="Times New Roman" w:cs="Times New Roman"/>
+          <w:sz w:val="24"/>
+          <w:szCs w:val="24"/>
+          <w:lang w:val="ro-RO"/>
+        </w:rPr>
+        <w:t xml:space="preserve"> și a bibliotecilor „</w:t>
+      </w:r>
+      <w:proofErr w:type="spellStart"/>
+      <w:r>
+        <w:rPr>
+          <w:rFonts w:ascii="Times New Roman" w:hAnsi="Times New Roman" w:cs="Times New Roman"/>
+          <w:sz w:val="24"/>
+          <w:szCs w:val="24"/>
+          <w:lang w:val="ro-RO"/>
+        </w:rPr>
+        <w:t>numpy</w:t>
+      </w:r>
+      <w:proofErr w:type="spellEnd"/>
+      <w:r>
+        <w:rPr>
+          <w:rFonts w:ascii="Times New Roman" w:hAnsi="Times New Roman" w:cs="Times New Roman"/>
+          <w:sz w:val="24"/>
+          <w:szCs w:val="24"/>
+          <w:lang w:val="ro-RO"/>
+        </w:rPr>
+        <w:t>” și „</w:t>
+      </w:r>
+      <w:proofErr w:type="spellStart"/>
+      <w:r>
+        <w:rPr>
+          <w:rFonts w:ascii="Times New Roman" w:hAnsi="Times New Roman" w:cs="Times New Roman"/>
+          <w:sz w:val="24"/>
+          <w:szCs w:val="24"/>
+          <w:lang w:val="ro-RO"/>
+        </w:rPr>
+        <w:t>matplotlib.pyplot</w:t>
+      </w:r>
+      <w:proofErr w:type="spellEnd"/>
+      <w:r>
+        <w:rPr>
+          <w:rFonts w:ascii="Times New Roman" w:hAnsi="Times New Roman" w:cs="Times New Roman"/>
+          <w:sz w:val="24"/>
+          <w:szCs w:val="24"/>
+          <w:lang w:val="ro-RO"/>
+        </w:rPr>
+        <w:t>” . Pentru a genera un semnal este nevoie de a stabili care sunt parametrii acestuia, apoi crearea unui vector de timp, generarea semnalului și vizualizarea acestuia. De exemplu, pentru generarea unui semnal sinusoidal, primul pas este de a atribui valori frecvenței și a intervalului de eșantionare care este dependent de programul care rulează pe ESP32 și care prin măsurători s-a dedus a fi 44us, apoi crearea vectorului de timp folosind instrucțiunea „</w:t>
+      </w:r>
+      <w:proofErr w:type="spellStart"/>
+      <w:r>
+        <w:rPr>
+          <w:rFonts w:ascii="Consolas" w:hAnsi="Consolas" w:cs="Times New Roman"/>
+          <w:sz w:val="20"/>
+          <w:szCs w:val="20"/>
+          <w:lang w:val="ro-RO"/>
+        </w:rPr>
+        <w:t>np.arange</w:t>
+      </w:r>
+      <w:proofErr w:type="spellEnd"/>
+      <w:r>
+        <w:rPr>
+          <w:rFonts w:ascii="Consolas" w:hAnsi="Consolas" w:cs="Times New Roman"/>
+          <w:sz w:val="20"/>
+          <w:szCs w:val="20"/>
+          <w:lang w:val="ro-RO"/>
+        </w:rPr>
+        <w:t xml:space="preserve">(0, T, </w:t>
+      </w:r>
+      <w:proofErr w:type="spellStart"/>
+      <w:r>
+        <w:rPr>
+          <w:rFonts w:ascii="Consolas" w:hAnsi="Consolas" w:cs="Times New Roman"/>
+          <w:sz w:val="20"/>
+          <w:szCs w:val="20"/>
+          <w:lang w:val="ro-RO"/>
+        </w:rPr>
+        <w:t>Ts</w:t>
+      </w:r>
+      <w:proofErr w:type="spellEnd"/>
+      <w:r>
+        <w:rPr>
+          <w:rFonts w:ascii="Consolas" w:hAnsi="Consolas" w:cs="Times New Roman"/>
+          <w:sz w:val="20"/>
+          <w:szCs w:val="20"/>
+          <w:lang w:val="ro-RO"/>
+        </w:rPr>
+        <w:t>)</w:t>
+      </w:r>
+      <w:r>
+        <w:rPr>
+          <w:rFonts w:ascii="Times New Roman" w:hAnsi="Times New Roman" w:cs="Times New Roman"/>
+          <w:sz w:val="24"/>
+          <w:szCs w:val="24"/>
+          <w:lang w:val="ro-RO"/>
+        </w:rPr>
+        <w:t>”. După acest pas cu ajutorul instrucțiunii  „</w:t>
+      </w:r>
+      <w:proofErr w:type="spellStart"/>
+      <w:r>
+        <w:rPr>
+          <w:rFonts w:ascii="Consolas" w:hAnsi="Consolas" w:cs="Times New Roman"/>
+          <w:sz w:val="20"/>
+          <w:szCs w:val="20"/>
+          <w:lang w:val="ro-RO"/>
+        </w:rPr>
+        <w:t>x_sin</w:t>
+      </w:r>
+      <w:proofErr w:type="spellEnd"/>
+      <w:r>
+        <w:rPr>
+          <w:rFonts w:ascii="Consolas" w:hAnsi="Consolas" w:cs="Times New Roman"/>
+          <w:sz w:val="20"/>
+          <w:szCs w:val="20"/>
+          <w:lang w:val="ro-RO"/>
+        </w:rPr>
+        <w:t xml:space="preserve"> = 0.5 * </w:t>
+      </w:r>
+      <w:proofErr w:type="spellStart"/>
+      <w:r>
+        <w:rPr>
+          <w:rFonts w:ascii="Consolas" w:hAnsi="Consolas" w:cs="Times New Roman"/>
+          <w:sz w:val="20"/>
+          <w:szCs w:val="20"/>
+          <w:lang w:val="ro-RO"/>
+        </w:rPr>
+        <w:t>np.sin</w:t>
+      </w:r>
+      <w:proofErr w:type="spellEnd"/>
+      <w:r>
+        <w:rPr>
+          <w:rFonts w:ascii="Consolas" w:hAnsi="Consolas" w:cs="Times New Roman"/>
+          <w:sz w:val="20"/>
+          <w:szCs w:val="20"/>
+          <w:lang w:val="ro-RO"/>
+        </w:rPr>
+        <w:t xml:space="preserve">(2 * </w:t>
+      </w:r>
+      <w:proofErr w:type="spellStart"/>
+      <w:r>
+        <w:rPr>
+          <w:rFonts w:ascii="Consolas" w:hAnsi="Consolas" w:cs="Times New Roman"/>
+          <w:sz w:val="20"/>
+          <w:szCs w:val="20"/>
+          <w:lang w:val="ro-RO"/>
+        </w:rPr>
+        <w:t>np.pi</w:t>
+      </w:r>
+      <w:proofErr w:type="spellEnd"/>
+      <w:r>
+        <w:rPr>
+          <w:rFonts w:ascii="Consolas" w:hAnsi="Consolas" w:cs="Times New Roman"/>
+          <w:sz w:val="20"/>
+          <w:szCs w:val="20"/>
+          <w:lang w:val="ro-RO"/>
+        </w:rPr>
+        <w:t xml:space="preserve"> * f * t) + 0.5</w:t>
+      </w:r>
+      <w:r>
+        <w:rPr>
+          <w:rFonts w:ascii="Times New Roman" w:hAnsi="Times New Roman" w:cs="Times New Roman"/>
+          <w:sz w:val="24"/>
+          <w:szCs w:val="24"/>
+          <w:lang w:val="ro-RO"/>
+        </w:rPr>
+        <w:t xml:space="preserve"> ” din funcția „ </w:t>
+      </w:r>
+      <w:r>
+        <w:rPr>
+          <w:rFonts w:ascii="Consolas" w:hAnsi="Consolas" w:cs="Times New Roman"/>
+          <w:sz w:val="20"/>
+          <w:szCs w:val="20"/>
+          <w:lang w:val="ro-RO"/>
+        </w:rPr>
+        <w:t xml:space="preserve">def </w:t>
+      </w:r>
+      <w:proofErr w:type="spellStart"/>
+      <w:r>
+        <w:rPr>
+          <w:rFonts w:ascii="Consolas" w:hAnsi="Consolas" w:cs="Times New Roman"/>
+          <w:sz w:val="20"/>
+          <w:szCs w:val="20"/>
+          <w:lang w:val="ro-RO"/>
+        </w:rPr>
+        <w:t>sinusoidal_wave</w:t>
+      </w:r>
+      <w:proofErr w:type="spellEnd"/>
+      <w:r>
+        <w:rPr>
+          <w:rFonts w:ascii="Consolas" w:hAnsi="Consolas" w:cs="Times New Roman"/>
+          <w:sz w:val="20"/>
+          <w:szCs w:val="20"/>
+          <w:lang w:val="ro-RO"/>
+        </w:rPr>
+        <w:t xml:space="preserve">(T, </w:t>
+      </w:r>
+      <w:proofErr w:type="spellStart"/>
+      <w:r>
+        <w:rPr>
+          <w:rFonts w:ascii="Consolas" w:hAnsi="Consolas" w:cs="Times New Roman"/>
+          <w:sz w:val="20"/>
+          <w:szCs w:val="20"/>
+          <w:lang w:val="ro-RO"/>
+        </w:rPr>
+        <w:t>Ts</w:t>
+      </w:r>
+      <w:proofErr w:type="spellEnd"/>
+      <w:r>
+        <w:rPr>
+          <w:rFonts w:ascii="Consolas" w:hAnsi="Consolas" w:cs="Times New Roman"/>
+          <w:sz w:val="20"/>
+          <w:szCs w:val="20"/>
+          <w:lang w:val="ro-RO"/>
+        </w:rPr>
+        <w:t>)</w:t>
+      </w:r>
+      <w:r>
+        <w:rPr>
+          <w:rFonts w:ascii="Times New Roman" w:hAnsi="Times New Roman" w:cs="Times New Roman"/>
+          <w:sz w:val="24"/>
+          <w:szCs w:val="24"/>
+          <w:lang w:val="ro-RO"/>
+        </w:rPr>
+        <w:t>" s-a obținut generarea și in cele din urmă s-a vizualizat cu „</w:t>
+      </w:r>
+      <w:proofErr w:type="spellStart"/>
+      <w:r>
+        <w:rPr>
+          <w:rFonts w:ascii="Consolas" w:hAnsi="Consolas" w:cs="Times New Roman"/>
+          <w:sz w:val="20"/>
+          <w:szCs w:val="20"/>
+          <w:lang w:val="ro-RO"/>
+        </w:rPr>
+        <w:t>mplot.plot</w:t>
+      </w:r>
+      <w:proofErr w:type="spellEnd"/>
+      <w:r>
+        <w:rPr>
+          <w:rFonts w:ascii="Consolas" w:hAnsi="Consolas" w:cs="Times New Roman"/>
+          <w:sz w:val="20"/>
+          <w:szCs w:val="20"/>
+          <w:lang w:val="ro-RO"/>
+        </w:rPr>
+        <w:t xml:space="preserve">(t, </w:t>
+      </w:r>
+      <w:proofErr w:type="spellStart"/>
+      <w:r>
+        <w:rPr>
+          <w:rFonts w:ascii="Consolas" w:hAnsi="Consolas" w:cs="Times New Roman"/>
+          <w:sz w:val="20"/>
+          <w:szCs w:val="20"/>
+          <w:lang w:val="ro-RO"/>
+        </w:rPr>
+        <w:t>x_sin</w:t>
+      </w:r>
+      <w:proofErr w:type="spellEnd"/>
+      <w:r>
+        <w:rPr>
+          <w:rFonts w:ascii="Consolas" w:hAnsi="Consolas" w:cs="Times New Roman"/>
+          <w:sz w:val="20"/>
+          <w:szCs w:val="20"/>
+          <w:lang w:val="ro-RO"/>
+        </w:rPr>
+        <w:t>)</w:t>
+      </w:r>
+      <w:r>
+        <w:rPr>
+          <w:rFonts w:ascii="Times New Roman" w:hAnsi="Times New Roman" w:cs="Times New Roman"/>
+          <w:sz w:val="24"/>
+          <w:szCs w:val="24"/>
+          <w:lang w:val="ro-RO"/>
+        </w:rPr>
+        <w:t>”  și „</w:t>
+      </w:r>
+      <w:proofErr w:type="spellStart"/>
+      <w:r>
+        <w:rPr>
+          <w:rFonts w:ascii="Consolas" w:hAnsi="Consolas" w:cs="Times New Roman"/>
+          <w:sz w:val="20"/>
+          <w:szCs w:val="20"/>
+          <w:lang w:val="ro-RO"/>
+        </w:rPr>
+        <w:t>mplot.show</w:t>
+      </w:r>
+      <w:proofErr w:type="spellEnd"/>
+      <w:r>
+        <w:rPr>
+          <w:rFonts w:ascii="Consolas" w:hAnsi="Consolas" w:cs="Times New Roman"/>
+          <w:sz w:val="20"/>
+          <w:szCs w:val="20"/>
+          <w:lang w:val="ro-RO"/>
+        </w:rPr>
+        <w:t>()</w:t>
+      </w:r>
+      <w:r>
+        <w:rPr>
+          <w:rFonts w:ascii="Times New Roman" w:hAnsi="Times New Roman" w:cs="Times New Roman"/>
+          <w:sz w:val="24"/>
+          <w:szCs w:val="24"/>
+          <w:lang w:val="ro-RO"/>
+        </w:rPr>
+        <w:t>”.</w:t>
       </w:r>
     </w:p>
     <w:p>
@@ -259,25 +703,121 @@
           <w:szCs w:val="24"/>
           <w:lang w:val="ro-RO"/>
         </w:rPr>
-        <w:t xml:space="preserve">Pentru a continua, în programul signal_list_generator/main.py s-a creat o metodă „def esp_list(self) ” care afișează în consolă </w:t>
-      </w:r>
-      <w:r>
-        <w:rPr>
-          <w:rFonts w:ascii="Times New Roman" w:hAnsi="Times New Roman" w:cs="Times New Roman"/>
-          <w:sz w:val="24"/>
-          <w:szCs w:val="24"/>
-          <w:lang w:val="ro-RO"/>
-        </w:rPr>
-        <w:t>o listă/array care conține valorile eșantioanelor semnalului și numărul acestora. Aceste date sunt exportate în ESP</w:t>
-      </w:r>
-      <w:r>
-        <w:rPr>
-          <w:rFonts w:ascii="Times New Roman" w:hAnsi="Times New Roman" w:cs="Times New Roman"/>
-          <w:sz w:val="24"/>
-          <w:szCs w:val="24"/>
-          <w:lang w:val="ro-RO"/>
-        </w:rPr>
-        <w:t>, care folosește MicroPython,</w:t>
+        <w:t xml:space="preserve">Pentru a continua, în programul </w:t>
+      </w:r>
+      <w:r>
+        <w:rPr>
+          <w:rFonts w:ascii="Consolas" w:hAnsi="Consolas" w:cs="Times New Roman"/>
+          <w:sz w:val="20"/>
+          <w:szCs w:val="20"/>
+          <w:lang w:val="ro-RO"/>
+        </w:rPr>
+        <w:t>signal_list_generator/main.py</w:t>
+      </w:r>
+      <w:r>
+        <w:rPr>
+          <w:rFonts w:ascii="Times New Roman" w:hAnsi="Times New Roman" w:cs="Times New Roman"/>
+          <w:sz w:val="24"/>
+          <w:szCs w:val="24"/>
+          <w:lang w:val="ro-RO"/>
+        </w:rPr>
+        <w:t xml:space="preserve"> s-a creat o metodă „</w:t>
+      </w:r>
+      <w:r>
+        <w:rPr>
+          <w:rFonts w:ascii="Consolas" w:hAnsi="Consolas" w:cs="Times New Roman"/>
+          <w:sz w:val="20"/>
+          <w:szCs w:val="20"/>
+          <w:lang w:val="ro-RO"/>
+        </w:rPr>
+        <w:t xml:space="preserve">def </w:t>
+      </w:r>
+      <w:proofErr w:type="spellStart"/>
+      <w:r>
+        <w:rPr>
+          <w:rFonts w:ascii="Consolas" w:hAnsi="Consolas" w:cs="Times New Roman"/>
+          <w:sz w:val="20"/>
+          <w:szCs w:val="20"/>
+          <w:lang w:val="ro-RO"/>
+        </w:rPr>
+        <w:t>esp_list</w:t>
+      </w:r>
+      <w:proofErr w:type="spellEnd"/>
+      <w:r>
+        <w:rPr>
+          <w:rFonts w:ascii="Consolas" w:hAnsi="Consolas" w:cs="Times New Roman"/>
+          <w:sz w:val="20"/>
+          <w:szCs w:val="20"/>
+          <w:lang w:val="ro-RO"/>
+        </w:rPr>
+        <w:t>(self)</w:t>
+      </w:r>
+      <w:r>
+        <w:rPr>
+          <w:rFonts w:ascii="Times New Roman" w:hAnsi="Times New Roman" w:cs="Times New Roman"/>
+          <w:sz w:val="24"/>
+          <w:szCs w:val="24"/>
+          <w:lang w:val="ro-RO"/>
+        </w:rPr>
+        <w:t xml:space="preserve"> ” care afișează în consolă </w:t>
+      </w:r>
+      <w:r>
+        <w:rPr>
+          <w:rFonts w:ascii="Times New Roman" w:hAnsi="Times New Roman" w:cs="Times New Roman"/>
+          <w:sz w:val="24"/>
+          <w:szCs w:val="24"/>
+          <w:lang w:val="ro-RO"/>
+        </w:rPr>
+        <w:t>o listă/</w:t>
+      </w:r>
+      <w:proofErr w:type="spellStart"/>
+      <w:r>
+        <w:rPr>
+          <w:rFonts w:ascii="Times New Roman" w:hAnsi="Times New Roman" w:cs="Times New Roman"/>
+          <w:sz w:val="24"/>
+          <w:szCs w:val="24"/>
+          <w:lang w:val="ro-RO"/>
+        </w:rPr>
+        <w:t>array</w:t>
+      </w:r>
+      <w:proofErr w:type="spellEnd"/>
+      <w:r>
+        <w:rPr>
+          <w:rFonts w:ascii="Times New Roman" w:hAnsi="Times New Roman" w:cs="Times New Roman"/>
+          <w:sz w:val="24"/>
+          <w:szCs w:val="24"/>
+          <w:lang w:val="ro-RO"/>
+        </w:rPr>
+        <w:t xml:space="preserve"> care conține valorile eșantioanelor semnalului și numărul acestora. Aceste date sunt exportate în ESP</w:t>
+      </w:r>
+      <w:r>
+        <w:rPr>
+          <w:rFonts w:ascii="Times New Roman" w:hAnsi="Times New Roman" w:cs="Times New Roman"/>
+          <w:sz w:val="24"/>
+          <w:szCs w:val="24"/>
+          <w:lang w:val="ro-RO"/>
+        </w:rPr>
+        <w:t xml:space="preserve">, care folosește </w:t>
+      </w:r>
+      <w:proofErr w:type="spellStart"/>
+      <w:r>
+        <w:rPr>
+          <w:rFonts w:ascii="Times New Roman" w:hAnsi="Times New Roman" w:cs="Times New Roman"/>
+          <w:sz w:val="24"/>
+          <w:szCs w:val="24"/>
+          <w:lang w:val="ro-RO"/>
+        </w:rPr>
+        <w:t>MicroPython</w:t>
+      </w:r>
+      <w:proofErr w:type="spellEnd"/>
+      <w:r>
+        <w:rPr>
+          <w:rFonts w:ascii="Times New Roman" w:hAnsi="Times New Roman" w:cs="Times New Roman"/>
+          <w:sz w:val="24"/>
+          <w:szCs w:val="24"/>
+          <w:lang w:val="ro-RO"/>
+        </w:rPr>
+        <w:t>,</w:t>
       </w:r>
       <w:r>
         <w:rPr>
@@ -304,16 +844,96 @@
           <w:szCs w:val="24"/>
           <w:lang w:val="ro-RO"/>
         </w:rPr>
-        <w:t xml:space="preserve">scris în Python </w:t>
-      </w:r>
-      <w:r>
-        <w:rPr>
-          <w:rFonts w:ascii="Times New Roman" w:hAnsi="Times New Roman" w:cs="Times New Roman"/>
-          <w:sz w:val="24"/>
-          <w:szCs w:val="24"/>
-          <w:lang w:val="ro-RO"/>
-        </w:rPr>
-        <w:t xml:space="preserve">pentru microcontroller. După accea se măsoară semnalul transmis de pe pinul cu numărul 25, cu ajutorul unui osciloscop și se mai adaugă un buzzer pentru a putea fi observată comportarea </w:t>
+        <w:t xml:space="preserve">scris în </w:t>
+      </w:r>
+      <w:proofErr w:type="spellStart"/>
+      <w:r>
+        <w:rPr>
+          <w:rFonts w:ascii="Times New Roman" w:hAnsi="Times New Roman" w:cs="Times New Roman"/>
+          <w:sz w:val="24"/>
+          <w:szCs w:val="24"/>
+          <w:lang w:val="ro-RO"/>
+        </w:rPr>
+        <w:t>Python</w:t>
+      </w:r>
+      <w:proofErr w:type="spellEnd"/>
+      <w:r>
+        <w:rPr>
+          <w:rFonts w:ascii="Times New Roman" w:hAnsi="Times New Roman" w:cs="Times New Roman"/>
+          <w:sz w:val="24"/>
+          <w:szCs w:val="24"/>
+          <w:lang w:val="ro-RO"/>
+        </w:rPr>
+        <w:t xml:space="preserve"> </w:t>
+      </w:r>
+      <w:r>
+        <w:rPr>
+          <w:rFonts w:ascii="Times New Roman" w:hAnsi="Times New Roman" w:cs="Times New Roman"/>
+          <w:sz w:val="24"/>
+          <w:szCs w:val="24"/>
+          <w:lang w:val="ro-RO"/>
+        </w:rPr>
+        <w:t xml:space="preserve">pentru </w:t>
+      </w:r>
+      <w:proofErr w:type="spellStart"/>
+      <w:r>
+        <w:rPr>
+          <w:rFonts w:ascii="Times New Roman" w:hAnsi="Times New Roman" w:cs="Times New Roman"/>
+          <w:sz w:val="24"/>
+          <w:szCs w:val="24"/>
+          <w:lang w:val="ro-RO"/>
+        </w:rPr>
+        <w:t>microcontroller</w:t>
+      </w:r>
+      <w:proofErr w:type="spellEnd"/>
+      <w:r>
+        <w:rPr>
+          <w:rFonts w:ascii="Times New Roman" w:hAnsi="Times New Roman" w:cs="Times New Roman"/>
+          <w:sz w:val="24"/>
+          <w:szCs w:val="24"/>
+          <w:lang w:val="ro-RO"/>
+        </w:rPr>
+        <w:t xml:space="preserve">. După </w:t>
+      </w:r>
+      <w:proofErr w:type="spellStart"/>
+      <w:r>
+        <w:rPr>
+          <w:rFonts w:ascii="Times New Roman" w:hAnsi="Times New Roman" w:cs="Times New Roman"/>
+          <w:sz w:val="24"/>
+          <w:szCs w:val="24"/>
+          <w:lang w:val="ro-RO"/>
+        </w:rPr>
+        <w:t>accea</w:t>
+      </w:r>
+      <w:proofErr w:type="spellEnd"/>
+      <w:r>
+        <w:rPr>
+          <w:rFonts w:ascii="Times New Roman" w:hAnsi="Times New Roman" w:cs="Times New Roman"/>
+          <w:sz w:val="24"/>
+          <w:szCs w:val="24"/>
+          <w:lang w:val="ro-RO"/>
+        </w:rPr>
+        <w:t xml:space="preserve"> se măsoară semnalul transmis de pe pinul cu numărul 25, cu ajutorul unui osciloscop și se mai adaugă un </w:t>
+      </w:r>
+      <w:proofErr w:type="spellStart"/>
+      <w:r>
+        <w:rPr>
+          <w:rFonts w:ascii="Times New Roman" w:hAnsi="Times New Roman" w:cs="Times New Roman"/>
+          <w:sz w:val="24"/>
+          <w:szCs w:val="24"/>
+          <w:lang w:val="ro-RO"/>
+        </w:rPr>
+        <w:t>buzzer</w:t>
+      </w:r>
+      <w:proofErr w:type="spellEnd"/>
+      <w:r>
+        <w:rPr>
+          <w:rFonts w:ascii="Times New Roman" w:hAnsi="Times New Roman" w:cs="Times New Roman"/>
+          <w:sz w:val="24"/>
+          <w:szCs w:val="24"/>
+          <w:lang w:val="ro-RO"/>
+        </w:rPr>
+        <w:t xml:space="preserve"> pentru a putea fi observată comportarea </w:t>
       </w:r>
       <w:r>
         <w:rPr>
@@ -423,7 +1043,27 @@
           <w:szCs w:val="24"/>
           <w:lang w:val="ro-RO"/>
         </w:rPr>
-        <w:t>ESP32 (în cazul de față am folosit un ESP32-WROOM DevKitC V4)</w:t>
+        <w:t xml:space="preserve">ESP32 (în cazul de față am folosit un ESP32-WROOM </w:t>
+      </w:r>
+      <w:proofErr w:type="spellStart"/>
+      <w:r>
+        <w:rPr>
+          <w:rFonts w:ascii="Times New Roman" w:hAnsi="Times New Roman" w:cs="Times New Roman"/>
+          <w:sz w:val="24"/>
+          <w:szCs w:val="24"/>
+          <w:lang w:val="ro-RO"/>
+        </w:rPr>
+        <w:t>DevKitC</w:t>
+      </w:r>
+      <w:proofErr w:type="spellEnd"/>
+      <w:r>
+        <w:rPr>
+          <w:rFonts w:ascii="Times New Roman" w:hAnsi="Times New Roman" w:cs="Times New Roman"/>
+          <w:sz w:val="24"/>
+          <w:szCs w:val="24"/>
+          <w:lang w:val="ro-RO"/>
+        </w:rPr>
+        <w:t xml:space="preserve"> V4)</w:t>
       </w:r>
     </w:p>
     <w:p>
@@ -502,6 +1142,7 @@
         </w:rPr>
         <w:t xml:space="preserve"> care suportă limbajul </w:t>
       </w:r>
+      <w:proofErr w:type="spellStart"/>
       <w:r>
         <w:rPr>
           <w:rFonts w:ascii="Times New Roman" w:hAnsi="Times New Roman" w:cs="Times New Roman"/>
@@ -518,7 +1159,17 @@
           <w:szCs w:val="24"/>
           <w:lang w:val="ro-RO"/>
         </w:rPr>
-        <w:t>ython (Visual Studio</w:t>
+        <w:t>ython</w:t>
+      </w:r>
+      <w:proofErr w:type="spellEnd"/>
+      <w:r>
+        <w:rPr>
+          <w:rFonts w:ascii="Times New Roman" w:hAnsi="Times New Roman" w:cs="Times New Roman"/>
+          <w:sz w:val="24"/>
+          <w:szCs w:val="24"/>
+          <w:lang w:val="ro-RO"/>
+        </w:rPr>
+        <w:t xml:space="preserve"> (Visual Studio</w:t>
       </w:r>
       <w:r>
         <w:rPr>
@@ -536,7 +1187,17 @@
           <w:szCs w:val="24"/>
           <w:lang w:val="ro-RO"/>
         </w:rPr>
-        <w:t>, Py</w:t>
+        <w:t xml:space="preserve">, </w:t>
+      </w:r>
+      <w:proofErr w:type="spellStart"/>
+      <w:r>
+        <w:rPr>
+          <w:rFonts w:ascii="Times New Roman" w:hAnsi="Times New Roman" w:cs="Times New Roman"/>
+          <w:sz w:val="24"/>
+          <w:szCs w:val="24"/>
+          <w:lang w:val="ro-RO"/>
+        </w:rPr>
+        <w:t>Py</w:t>
       </w:r>
       <w:r>
         <w:rPr>
@@ -554,7 +1215,17 @@
           <w:szCs w:val="24"/>
           <w:lang w:val="ro-RO"/>
         </w:rPr>
-        <w:t>harm, etc.)</w:t>
+        <w:t>harm</w:t>
+      </w:r>
+      <w:proofErr w:type="spellEnd"/>
+      <w:r>
+        <w:rPr>
+          <w:rFonts w:ascii="Times New Roman" w:hAnsi="Times New Roman" w:cs="Times New Roman"/>
+          <w:sz w:val="24"/>
+          <w:szCs w:val="24"/>
+          <w:lang w:val="ro-RO"/>
+        </w:rPr>
+        <w:t>, etc.)</w:t>
       </w:r>
     </w:p>
     <w:p>
@@ -581,6 +1252,7 @@
         </w:rPr>
         <w:t xml:space="preserve">Instalarea modulelor </w:t>
       </w:r>
+      <w:proofErr w:type="spellStart"/>
       <w:r>
         <w:rPr>
           <w:rFonts w:ascii="Times New Roman" w:hAnsi="Times New Roman" w:cs="Times New Roman"/>
@@ -615,8 +1287,19 @@
           <w:szCs w:val="24"/>
           <w:lang w:val="ro-RO"/>
         </w:rPr>
-        <w:t xml:space="preserve">y și </w:t>
-      </w:r>
+        <w:t>y</w:t>
+      </w:r>
+      <w:proofErr w:type="spellEnd"/>
+      <w:r>
+        <w:rPr>
+          <w:rFonts w:ascii="Times New Roman" w:hAnsi="Times New Roman" w:cs="Times New Roman"/>
+          <w:sz w:val="24"/>
+          <w:szCs w:val="24"/>
+          <w:lang w:val="ro-RO"/>
+        </w:rPr>
+        <w:t xml:space="preserve"> și </w:t>
+      </w:r>
+      <w:proofErr w:type="spellStart"/>
       <w:r>
         <w:rPr>
           <w:rFonts w:ascii="Times New Roman" w:hAnsi="Times New Roman" w:cs="Times New Roman"/>
@@ -651,16 +1334,46 @@
           <w:szCs w:val="24"/>
           <w:lang w:val="ro-RO"/>
         </w:rPr>
-        <w:t xml:space="preserve">yplot </w:t>
-      </w:r>
-      <w:r>
-        <w:rPr>
-          <w:rFonts w:ascii="Times New Roman" w:hAnsi="Times New Roman" w:cs="Times New Roman"/>
-          <w:sz w:val="24"/>
-          <w:szCs w:val="24"/>
-          <w:lang w:val="ro-RO"/>
-        </w:rPr>
-        <w:t>într-un virtual environment.</w:t>
+        <w:t>yplot</w:t>
+      </w:r>
+      <w:proofErr w:type="spellEnd"/>
+      <w:r>
+        <w:rPr>
+          <w:rFonts w:ascii="Times New Roman" w:hAnsi="Times New Roman" w:cs="Times New Roman"/>
+          <w:sz w:val="24"/>
+          <w:szCs w:val="24"/>
+          <w:lang w:val="ro-RO"/>
+        </w:rPr>
+        <w:t xml:space="preserve"> </w:t>
+      </w:r>
+      <w:r>
+        <w:rPr>
+          <w:rFonts w:ascii="Times New Roman" w:hAnsi="Times New Roman" w:cs="Times New Roman"/>
+          <w:sz w:val="24"/>
+          <w:szCs w:val="24"/>
+          <w:lang w:val="ro-RO"/>
+        </w:rPr>
+        <w:t xml:space="preserve">într-un virtual </w:t>
+      </w:r>
+      <w:proofErr w:type="spellStart"/>
+      <w:r>
+        <w:rPr>
+          <w:rFonts w:ascii="Times New Roman" w:hAnsi="Times New Roman" w:cs="Times New Roman"/>
+          <w:sz w:val="24"/>
+          <w:szCs w:val="24"/>
+          <w:lang w:val="ro-RO"/>
+        </w:rPr>
+        <w:t>environment</w:t>
+      </w:r>
+      <w:proofErr w:type="spellEnd"/>
+      <w:r>
+        <w:rPr>
+          <w:rFonts w:ascii="Times New Roman" w:hAnsi="Times New Roman" w:cs="Times New Roman"/>
+          <w:sz w:val="24"/>
+          <w:szCs w:val="24"/>
+          <w:lang w:val="ro-RO"/>
+        </w:rPr>
+        <w:t>.</w:t>
       </w:r>
     </w:p>
     <w:p>
@@ -686,7 +1399,87 @@
           <w:lang w:val="ro-RO"/>
         </w:rPr>
         <w:lastRenderedPageBreak/>
-        <w:t>Instalarea unui IDE care suportă utilizarea MicroPython cu un ESP32 (uPyCraft sau Thonny IDE, în cazul de față am folosit uPyCraft)</w:t>
+        <w:t xml:space="preserve">Instalarea unui IDE care suportă utilizarea </w:t>
+      </w:r>
+      <w:proofErr w:type="spellStart"/>
+      <w:r>
+        <w:rPr>
+          <w:rFonts w:ascii="Times New Roman" w:hAnsi="Times New Roman" w:cs="Times New Roman"/>
+          <w:sz w:val="24"/>
+          <w:szCs w:val="24"/>
+          <w:lang w:val="ro-RO"/>
+        </w:rPr>
+        <w:t>MicroPython</w:t>
+      </w:r>
+      <w:proofErr w:type="spellEnd"/>
+      <w:r>
+        <w:rPr>
+          <w:rFonts w:ascii="Times New Roman" w:hAnsi="Times New Roman" w:cs="Times New Roman"/>
+          <w:sz w:val="24"/>
+          <w:szCs w:val="24"/>
+          <w:lang w:val="ro-RO"/>
+        </w:rPr>
+        <w:t xml:space="preserve"> cu un ESP32 (</w:t>
+      </w:r>
+      <w:proofErr w:type="spellStart"/>
+      <w:r>
+        <w:rPr>
+          <w:rFonts w:ascii="Times New Roman" w:hAnsi="Times New Roman" w:cs="Times New Roman"/>
+          <w:sz w:val="24"/>
+          <w:szCs w:val="24"/>
+          <w:lang w:val="ro-RO"/>
+        </w:rPr>
+        <w:t>uPyCraft</w:t>
+      </w:r>
+      <w:proofErr w:type="spellEnd"/>
+      <w:r>
+        <w:rPr>
+          <w:rFonts w:ascii="Times New Roman" w:hAnsi="Times New Roman" w:cs="Times New Roman"/>
+          <w:sz w:val="24"/>
+          <w:szCs w:val="24"/>
+          <w:lang w:val="ro-RO"/>
+        </w:rPr>
+        <w:t xml:space="preserve"> sau </w:t>
+      </w:r>
+      <w:proofErr w:type="spellStart"/>
+      <w:r>
+        <w:rPr>
+          <w:rFonts w:ascii="Times New Roman" w:hAnsi="Times New Roman" w:cs="Times New Roman"/>
+          <w:sz w:val="24"/>
+          <w:szCs w:val="24"/>
+          <w:lang w:val="ro-RO"/>
+        </w:rPr>
+        <w:t>Thonny</w:t>
+      </w:r>
+      <w:proofErr w:type="spellEnd"/>
+      <w:r>
+        <w:rPr>
+          <w:rFonts w:ascii="Times New Roman" w:hAnsi="Times New Roman" w:cs="Times New Roman"/>
+          <w:sz w:val="24"/>
+          <w:szCs w:val="24"/>
+          <w:lang w:val="ro-RO"/>
+        </w:rPr>
+        <w:t xml:space="preserve"> IDE, în cazul de față am folosit </w:t>
+      </w:r>
+      <w:proofErr w:type="spellStart"/>
+      <w:r>
+        <w:rPr>
+          <w:rFonts w:ascii="Times New Roman" w:hAnsi="Times New Roman" w:cs="Times New Roman"/>
+          <w:sz w:val="24"/>
+          <w:szCs w:val="24"/>
+          <w:lang w:val="ro-RO"/>
+        </w:rPr>
+        <w:t>uPyCraft</w:t>
+      </w:r>
+      <w:proofErr w:type="spellEnd"/>
+      <w:r>
+        <w:rPr>
+          <w:rFonts w:ascii="Times New Roman" w:hAnsi="Times New Roman" w:cs="Times New Roman"/>
+          <w:sz w:val="24"/>
+          <w:szCs w:val="24"/>
+          <w:lang w:val="ro-RO"/>
+        </w:rPr>
+        <w:t>)</w:t>
       </w:r>
     </w:p>
     <w:p>
@@ -704,14 +1497,25 @@
           <w:lang w:val="ro-RO"/>
         </w:rPr>
       </w:pPr>
-      <w:r>
-        <w:rPr>
-          <w:rFonts w:ascii="Times New Roman" w:hAnsi="Times New Roman" w:cs="Times New Roman"/>
-          <w:sz w:val="24"/>
-          <w:szCs w:val="24"/>
-          <w:lang w:val="ro-RO"/>
-        </w:rPr>
-        <w:t>Firmware-ul binar pe</w:t>
+      <w:proofErr w:type="spellStart"/>
+      <w:r>
+        <w:rPr>
+          <w:rFonts w:ascii="Times New Roman" w:hAnsi="Times New Roman" w:cs="Times New Roman"/>
+          <w:sz w:val="24"/>
+          <w:szCs w:val="24"/>
+          <w:lang w:val="ro-RO"/>
+        </w:rPr>
+        <w:t>Firmware-ul</w:t>
+      </w:r>
+      <w:proofErr w:type="spellEnd"/>
+      <w:r>
+        <w:rPr>
+          <w:rFonts w:ascii="Times New Roman" w:hAnsi="Times New Roman" w:cs="Times New Roman"/>
+          <w:sz w:val="24"/>
+          <w:szCs w:val="24"/>
+          <w:lang w:val="ro-RO"/>
+        </w:rPr>
+        <w:t xml:space="preserve"> binar pe</w:t>
       </w:r>
       <w:r>
         <w:rPr>
@@ -745,31 +1549,82 @@
       </w:r>
       <w:r>
         <w:rPr>
-          <w:rFonts w:ascii="Times New Roman" w:hAnsi="Times New Roman" w:cs="Times New Roman"/>
-          <w:sz w:val="24"/>
-          <w:szCs w:val="24"/>
-          <w:lang w:val="ro-RO"/>
-        </w:rPr>
-        <w:t>/Proiect_MicroPython/</w:t>
-      </w:r>
-      <w:r>
-        <w:rPr>
-          <w:rFonts w:ascii="Times New Roman" w:hAnsi="Times New Roman" w:cs="Times New Roman"/>
-          <w:sz w:val="24"/>
-          <w:szCs w:val="24"/>
-          <w:lang w:val="ro-RO"/>
-        </w:rPr>
-        <w:t>ESP32_GENERIC-IDF3-20210202-v1.14</w:t>
-      </w:r>
-      <w:r>
-        <w:rPr>
-          <w:rFonts w:ascii="Times New Roman" w:hAnsi="Times New Roman" w:cs="Times New Roman"/>
-          <w:sz w:val="24"/>
-          <w:szCs w:val="24"/>
-          <w:lang w:val="ro-RO"/>
-        </w:rPr>
-        <w:t>.bin din repozitorul GitHub</w:t>
-      </w:r>
+          <w:rFonts w:ascii="Consolas" w:hAnsi="Consolas" w:cs="Times New Roman"/>
+          <w:sz w:val="24"/>
+          <w:szCs w:val="24"/>
+          <w:lang w:val="ro-RO"/>
+        </w:rPr>
+        <w:t>/</w:t>
+      </w:r>
+      <w:proofErr w:type="spellStart"/>
+      <w:r>
+        <w:rPr>
+          <w:rFonts w:ascii="Consolas" w:hAnsi="Consolas" w:cs="Times New Roman"/>
+          <w:sz w:val="24"/>
+          <w:szCs w:val="24"/>
+          <w:lang w:val="ro-RO"/>
+        </w:rPr>
+        <w:t>Proiect_MicroPython</w:t>
+      </w:r>
+      <w:proofErr w:type="spellEnd"/>
+      <w:r>
+        <w:rPr>
+          <w:rFonts w:ascii="Consolas" w:hAnsi="Consolas" w:cs="Times New Roman"/>
+          <w:sz w:val="24"/>
+          <w:szCs w:val="24"/>
+          <w:lang w:val="ro-RO"/>
+        </w:rPr>
+        <w:t>/</w:t>
+      </w:r>
+      <w:r>
+        <w:rPr>
+          <w:rFonts w:ascii="Consolas" w:hAnsi="Consolas" w:cs="Times New Roman"/>
+          <w:sz w:val="24"/>
+          <w:szCs w:val="24"/>
+          <w:lang w:val="ro-RO"/>
+        </w:rPr>
+        <w:t>ESP32_GENERIC-IDF3-20210202-v1.14.bin</w:t>
+      </w:r>
+      <w:r>
+        <w:rPr>
+          <w:rFonts w:ascii="Times New Roman" w:hAnsi="Times New Roman" w:cs="Times New Roman"/>
+          <w:sz w:val="24"/>
+          <w:szCs w:val="24"/>
+          <w:lang w:val="ro-RO"/>
+        </w:rPr>
+        <w:t xml:space="preserve"> din </w:t>
+      </w:r>
+      <w:proofErr w:type="spellStart"/>
+      <w:r>
+        <w:rPr>
+          <w:rFonts w:ascii="Times New Roman" w:hAnsi="Times New Roman" w:cs="Times New Roman"/>
+          <w:sz w:val="24"/>
+          <w:szCs w:val="24"/>
+          <w:lang w:val="ro-RO"/>
+        </w:rPr>
+        <w:t>repozitorul</w:t>
+      </w:r>
+      <w:proofErr w:type="spellEnd"/>
+      <w:r>
+        <w:rPr>
+          <w:rFonts w:ascii="Times New Roman" w:hAnsi="Times New Roman" w:cs="Times New Roman"/>
+          <w:sz w:val="24"/>
+          <w:szCs w:val="24"/>
+          <w:lang w:val="ro-RO"/>
+        </w:rPr>
+        <w:t xml:space="preserve"> </w:t>
+      </w:r>
+      <w:proofErr w:type="spellStart"/>
+      <w:r>
+        <w:rPr>
+          <w:rFonts w:ascii="Times New Roman" w:hAnsi="Times New Roman" w:cs="Times New Roman"/>
+          <w:sz w:val="24"/>
+          <w:szCs w:val="24"/>
+          <w:lang w:val="ro-RO"/>
+        </w:rPr>
+        <w:t>GitHub</w:t>
+      </w:r>
+      <w:proofErr w:type="spellEnd"/>
     </w:p>
     <w:p>
       <w:pPr>
@@ -802,7 +1657,27 @@
           <w:szCs w:val="24"/>
           <w:lang w:val="ro-RO"/>
         </w:rPr>
-        <w:t>USB-MicroUSB cu suport transfer date</w:t>
+        <w:t>USB-</w:t>
+      </w:r>
+      <w:proofErr w:type="spellStart"/>
+      <w:r>
+        <w:rPr>
+          <w:rFonts w:ascii="Times New Roman" w:hAnsi="Times New Roman" w:cs="Times New Roman"/>
+          <w:sz w:val="24"/>
+          <w:szCs w:val="24"/>
+          <w:lang w:val="ro-RO"/>
+        </w:rPr>
+        <w:t>MicroUSB</w:t>
+      </w:r>
+      <w:proofErr w:type="spellEnd"/>
+      <w:r>
+        <w:rPr>
+          <w:rFonts w:ascii="Times New Roman" w:hAnsi="Times New Roman" w:cs="Times New Roman"/>
+          <w:sz w:val="24"/>
+          <w:szCs w:val="24"/>
+          <w:lang w:val="ro-RO"/>
+        </w:rPr>
+        <w:t xml:space="preserve"> cu suport transfer date</w:t>
       </w:r>
     </w:p>
     <w:p>
@@ -861,7 +1736,27 @@
           <w:szCs w:val="24"/>
           <w:lang w:val="ro-RO"/>
         </w:rPr>
-        <w:t>modul piezo-buzzer pasiv (MH-FMD în cazul de față)</w:t>
+        <w:t xml:space="preserve">modul </w:t>
+      </w:r>
+      <w:proofErr w:type="spellStart"/>
+      <w:r>
+        <w:rPr>
+          <w:rFonts w:ascii="Times New Roman" w:hAnsi="Times New Roman" w:cs="Times New Roman"/>
+          <w:sz w:val="24"/>
+          <w:szCs w:val="24"/>
+          <w:lang w:val="ro-RO"/>
+        </w:rPr>
+        <w:t>piezo-buzzer</w:t>
+      </w:r>
+      <w:proofErr w:type="spellEnd"/>
+      <w:r>
+        <w:rPr>
+          <w:rFonts w:ascii="Times New Roman" w:hAnsi="Times New Roman" w:cs="Times New Roman"/>
+          <w:sz w:val="24"/>
+          <w:szCs w:val="24"/>
+          <w:lang w:val="ro-RO"/>
+        </w:rPr>
+        <w:t xml:space="preserve"> pasiv (MH-FMD în cazul de față)</w:t>
       </w:r>
       <w:r>
         <w:rPr>
@@ -970,16 +1865,96 @@
           <w:szCs w:val="24"/>
           <w:lang w:val="ro-RO"/>
         </w:rPr>
-        <w:t>Se descarcă și se rulează uPyCraft (în repozitorul de pe GitHub</w:t>
-      </w:r>
-      <w:r>
-        <w:rPr>
-          <w:rFonts w:ascii="Times New Roman" w:hAnsi="Times New Roman" w:cs="Times New Roman"/>
-          <w:sz w:val="24"/>
-          <w:szCs w:val="24"/>
-          <w:lang w:val="ro-RO"/>
-        </w:rPr>
-        <w:t xml:space="preserve"> /Proiect_MicroPython/uPyCraft_V1.1.exe</w:t>
+        <w:t xml:space="preserve">Se descarcă și se rulează </w:t>
+      </w:r>
+      <w:proofErr w:type="spellStart"/>
+      <w:r>
+        <w:rPr>
+          <w:rFonts w:ascii="Times New Roman" w:hAnsi="Times New Roman" w:cs="Times New Roman"/>
+          <w:sz w:val="24"/>
+          <w:szCs w:val="24"/>
+          <w:lang w:val="ro-RO"/>
+        </w:rPr>
+        <w:t>uPyCraft</w:t>
+      </w:r>
+      <w:proofErr w:type="spellEnd"/>
+      <w:r>
+        <w:rPr>
+          <w:rFonts w:ascii="Times New Roman" w:hAnsi="Times New Roman" w:cs="Times New Roman"/>
+          <w:sz w:val="24"/>
+          <w:szCs w:val="24"/>
+          <w:lang w:val="ro-RO"/>
+        </w:rPr>
+        <w:t xml:space="preserve"> (în </w:t>
+      </w:r>
+      <w:proofErr w:type="spellStart"/>
+      <w:r>
+        <w:rPr>
+          <w:rFonts w:ascii="Times New Roman" w:hAnsi="Times New Roman" w:cs="Times New Roman"/>
+          <w:sz w:val="24"/>
+          <w:szCs w:val="24"/>
+          <w:lang w:val="ro-RO"/>
+        </w:rPr>
+        <w:t>repozitorul</w:t>
+      </w:r>
+      <w:proofErr w:type="spellEnd"/>
+      <w:r>
+        <w:rPr>
+          <w:rFonts w:ascii="Times New Roman" w:hAnsi="Times New Roman" w:cs="Times New Roman"/>
+          <w:sz w:val="24"/>
+          <w:szCs w:val="24"/>
+          <w:lang w:val="ro-RO"/>
+        </w:rPr>
+        <w:t xml:space="preserve"> de pe </w:t>
+      </w:r>
+      <w:proofErr w:type="spellStart"/>
+      <w:r>
+        <w:rPr>
+          <w:rFonts w:ascii="Times New Roman" w:hAnsi="Times New Roman" w:cs="Times New Roman"/>
+          <w:sz w:val="24"/>
+          <w:szCs w:val="24"/>
+          <w:lang w:val="ro-RO"/>
+        </w:rPr>
+        <w:t>GitHub</w:t>
+      </w:r>
+      <w:proofErr w:type="spellEnd"/>
+      <w:r>
+        <w:rPr>
+          <w:rFonts w:ascii="Times New Roman" w:hAnsi="Times New Roman" w:cs="Times New Roman"/>
+          <w:sz w:val="24"/>
+          <w:szCs w:val="24"/>
+          <w:lang w:val="ro-RO"/>
+        </w:rPr>
+        <w:t xml:space="preserve"> </w:t>
+      </w:r>
+      <w:r>
+        <w:rPr>
+          <w:rFonts w:ascii="Consolas" w:hAnsi="Consolas" w:cs="Times New Roman"/>
+          <w:sz w:val="24"/>
+          <w:szCs w:val="24"/>
+          <w:lang w:val="ro-RO"/>
+        </w:rPr>
+        <w:t>/</w:t>
+      </w:r>
+      <w:proofErr w:type="spellStart"/>
+      <w:r>
+        <w:rPr>
+          <w:rFonts w:ascii="Consolas" w:hAnsi="Consolas" w:cs="Times New Roman"/>
+          <w:sz w:val="24"/>
+          <w:szCs w:val="24"/>
+          <w:lang w:val="ro-RO"/>
+        </w:rPr>
+        <w:t>Proiect_MicroPython</w:t>
+      </w:r>
+      <w:proofErr w:type="spellEnd"/>
+      <w:r>
+        <w:rPr>
+          <w:rFonts w:ascii="Consolas" w:hAnsi="Consolas" w:cs="Times New Roman"/>
+          <w:sz w:val="24"/>
+          <w:szCs w:val="24"/>
+          <w:lang w:val="ro-RO"/>
+        </w:rPr>
+        <w:t>/uPyCraft_V1.1.exe</w:t>
       </w:r>
       <w:r>
         <w:rPr>
@@ -1013,8 +1988,39 @@
           <w:szCs w:val="24"/>
           <w:lang w:val="ro-RO"/>
         </w:rPr>
-        <w:t>Se descarcă fișierul Firmware binar pentru ESP32 (în repozitorul GitHub</w:t>
-      </w:r>
+        <w:t xml:space="preserve">Se descarcă fișierul </w:t>
+      </w:r>
+      <w:proofErr w:type="spellStart"/>
+      <w:r>
+        <w:rPr>
+          <w:rFonts w:ascii="Times New Roman" w:hAnsi="Times New Roman" w:cs="Times New Roman"/>
+          <w:sz w:val="24"/>
+          <w:szCs w:val="24"/>
+          <w:lang w:val="ro-RO"/>
+        </w:rPr>
+        <w:t>Firmware</w:t>
+      </w:r>
+      <w:proofErr w:type="spellEnd"/>
+      <w:r>
+        <w:rPr>
+          <w:rFonts w:ascii="Times New Roman" w:hAnsi="Times New Roman" w:cs="Times New Roman"/>
+          <w:sz w:val="24"/>
+          <w:szCs w:val="24"/>
+          <w:lang w:val="ro-RO"/>
+        </w:rPr>
+        <w:t xml:space="preserve"> binar pentru ESP32 (în </w:t>
+      </w:r>
+      <w:proofErr w:type="spellStart"/>
+      <w:r>
+        <w:rPr>
+          <w:rFonts w:ascii="Times New Roman" w:hAnsi="Times New Roman" w:cs="Times New Roman"/>
+          <w:sz w:val="24"/>
+          <w:szCs w:val="24"/>
+          <w:lang w:val="ro-RO"/>
+        </w:rPr>
+        <w:t>repozitorul</w:t>
+      </w:r>
+      <w:proofErr w:type="spellEnd"/>
       <w:r>
         <w:rPr>
           <w:rFonts w:ascii="Times New Roman" w:hAnsi="Times New Roman" w:cs="Times New Roman"/>
@@ -1024,32 +2030,54 @@
         </w:rPr>
         <w:t xml:space="preserve"> </w:t>
       </w:r>
-      <w:r>
-        <w:rPr>
-          <w:rFonts w:ascii="Times New Roman" w:hAnsi="Times New Roman" w:cs="Times New Roman"/>
-          <w:sz w:val="24"/>
-          <w:szCs w:val="24"/>
-          <w:lang w:val="ro-RO"/>
-        </w:rPr>
-        <w:t>/Proiect_MicroPython/</w:t>
-      </w:r>
-      <w:r>
-        <w:rPr>
-          <w:rFonts w:ascii="Times New Roman" w:hAnsi="Times New Roman" w:cs="Times New Roman"/>
-          <w:sz w:val="24"/>
-          <w:szCs w:val="24"/>
-          <w:lang w:val="ro-RO"/>
-        </w:rPr>
-        <w:t>ESP32_GENERIC-IDF3-20210202-v1.14</w:t>
-      </w:r>
-      <w:r>
-        <w:rPr>
-          <w:rFonts w:ascii="Times New Roman" w:hAnsi="Times New Roman" w:cs="Times New Roman"/>
-          <w:sz w:val="24"/>
-          <w:szCs w:val="24"/>
-          <w:lang w:val="ro-RO"/>
-        </w:rPr>
-        <w:t>.bin</w:t>
+      <w:proofErr w:type="spellStart"/>
+      <w:r>
+        <w:rPr>
+          <w:rFonts w:ascii="Times New Roman" w:hAnsi="Times New Roman" w:cs="Times New Roman"/>
+          <w:sz w:val="24"/>
+          <w:szCs w:val="24"/>
+          <w:lang w:val="ro-RO"/>
+        </w:rPr>
+        <w:t>GitHub</w:t>
+      </w:r>
+      <w:proofErr w:type="spellEnd"/>
+      <w:r>
+        <w:rPr>
+          <w:rFonts w:ascii="Times New Roman" w:hAnsi="Times New Roman" w:cs="Times New Roman"/>
+          <w:sz w:val="24"/>
+          <w:szCs w:val="24"/>
+          <w:lang w:val="ro-RO"/>
+        </w:rPr>
+        <w:t xml:space="preserve"> </w:t>
+      </w:r>
+      <w:r>
+        <w:rPr>
+          <w:rFonts w:ascii="Consolas" w:hAnsi="Consolas" w:cs="Times New Roman"/>
+          <w:sz w:val="24"/>
+          <w:szCs w:val="24"/>
+          <w:lang w:val="ro-RO"/>
+        </w:rPr>
+        <w:t>/</w:t>
+      </w:r>
+      <w:proofErr w:type="spellStart"/>
+      <w:r>
+        <w:rPr>
+          <w:rFonts w:ascii="Consolas" w:hAnsi="Consolas" w:cs="Times New Roman"/>
+          <w:sz w:val="24"/>
+          <w:szCs w:val="24"/>
+          <w:lang w:val="ro-RO"/>
+        </w:rPr>
+        <w:t>Proiect_MicroPython</w:t>
+      </w:r>
+      <w:proofErr w:type="spellEnd"/>
+      <w:r>
+        <w:rPr>
+          <w:rFonts w:ascii="Consolas" w:hAnsi="Consolas" w:cs="Times New Roman"/>
+          <w:sz w:val="24"/>
+          <w:szCs w:val="24"/>
+          <w:lang w:val="ro-RO"/>
+        </w:rPr>
+        <w:t>/ESP32_GENERIC-IDF3-20210202-v1.14.bin</w:t>
       </w:r>
       <w:r>
         <w:rPr>
@@ -1083,11 +2111,31 @@
           <w:szCs w:val="24"/>
           <w:lang w:val="ro-RO"/>
         </w:rPr>
-        <w:t xml:space="preserve">Se conectează ESP32 la calculator și se determină portul COM la care este conectat (în Windows, în Device Manager </w:t>
-      </w:r>
-      <w:r>
-        <w:rPr>
-          <w:rFonts w:ascii="Times New Roman" w:hAnsi="Times New Roman" w:cs="Times New Roman"/>
+        <w:t xml:space="preserve">Se conectează ESP32 la calculator și se determină portul COM la care este conectat (în Windows, în </w:t>
+      </w:r>
+      <w:proofErr w:type="spellStart"/>
+      <w:r>
+        <w:rPr>
+          <w:rFonts w:ascii="Consolas" w:hAnsi="Consolas" w:cs="Times New Roman"/>
+          <w:sz w:val="24"/>
+          <w:szCs w:val="24"/>
+          <w:lang w:val="ro-RO"/>
+        </w:rPr>
+        <w:t>Device</w:t>
+      </w:r>
+      <w:proofErr w:type="spellEnd"/>
+      <w:r>
+        <w:rPr>
+          <w:rFonts w:ascii="Consolas" w:hAnsi="Consolas" w:cs="Times New Roman"/>
+          <w:sz w:val="24"/>
+          <w:szCs w:val="24"/>
+          <w:lang w:val="ro-RO"/>
+        </w:rPr>
+        <w:t xml:space="preserve"> Manager </w:t>
+      </w:r>
+      <w:r>
+        <w:rPr>
+          <w:rFonts w:ascii="Consolas" w:hAnsi="Consolas" w:cs="Times New Roman"/>
           <w:sz w:val="24"/>
           <w:szCs w:val="24"/>
         </w:rPr>
@@ -1095,12 +2143,41 @@
       </w:r>
       <w:r>
         <w:rPr>
-          <w:rFonts w:ascii="Times New Roman" w:hAnsi="Times New Roman" w:cs="Times New Roman"/>
-          <w:sz w:val="24"/>
-          <w:szCs w:val="24"/>
-          <w:lang w:val="ro-RO"/>
-        </w:rPr>
-        <w:t xml:space="preserve"> Ports(COM &amp; LPT))</w:t>
+          <w:rFonts w:ascii="Consolas" w:hAnsi="Consolas" w:cs="Times New Roman"/>
+          <w:sz w:val="24"/>
+          <w:szCs w:val="24"/>
+          <w:lang w:val="ro-RO"/>
+        </w:rPr>
+        <w:t xml:space="preserve"> </w:t>
+      </w:r>
+      <w:proofErr w:type="spellStart"/>
+      <w:r>
+        <w:rPr>
+          <w:rFonts w:ascii="Consolas" w:hAnsi="Consolas" w:cs="Times New Roman"/>
+          <w:sz w:val="24"/>
+          <w:szCs w:val="24"/>
+          <w:lang w:val="ro-RO"/>
+        </w:rPr>
+        <w:t>Ports</w:t>
+      </w:r>
+      <w:proofErr w:type="spellEnd"/>
+      <w:r>
+        <w:rPr>
+          <w:rFonts w:ascii="Consolas" w:hAnsi="Consolas" w:cs="Times New Roman"/>
+          <w:sz w:val="24"/>
+          <w:szCs w:val="24"/>
+          <w:lang w:val="ro-RO"/>
+        </w:rPr>
+        <w:t>(COM &amp; LPT)</w:t>
+      </w:r>
+      <w:r>
+        <w:rPr>
+          <w:rFonts w:ascii="Times New Roman" w:hAnsi="Times New Roman" w:cs="Times New Roman"/>
+          <w:sz w:val="24"/>
+          <w:szCs w:val="24"/>
+          <w:lang w:val="ro-RO"/>
+        </w:rPr>
+        <w:t>)</w:t>
       </w:r>
     </w:p>
     <w:p>
@@ -1125,11 +2202,42 @@
           <w:szCs w:val="24"/>
           <w:lang w:val="ro-RO"/>
         </w:rPr>
-        <w:t>În uPyCraft, se selectează portul găsit în meniul de sus, Tools</w:t>
-      </w:r>
-      <w:r>
-        <w:rPr>
-          <w:rFonts w:ascii="Times New Roman" w:hAnsi="Times New Roman" w:cs="Times New Roman"/>
+        <w:t xml:space="preserve">În </w:t>
+      </w:r>
+      <w:proofErr w:type="spellStart"/>
+      <w:r>
+        <w:rPr>
+          <w:rFonts w:ascii="Times New Roman" w:hAnsi="Times New Roman" w:cs="Times New Roman"/>
+          <w:sz w:val="24"/>
+          <w:szCs w:val="24"/>
+          <w:lang w:val="ro-RO"/>
+        </w:rPr>
+        <w:t>uPyCraft</w:t>
+      </w:r>
+      <w:proofErr w:type="spellEnd"/>
+      <w:r>
+        <w:rPr>
+          <w:rFonts w:ascii="Times New Roman" w:hAnsi="Times New Roman" w:cs="Times New Roman"/>
+          <w:sz w:val="24"/>
+          <w:szCs w:val="24"/>
+          <w:lang w:val="ro-RO"/>
+        </w:rPr>
+        <w:t xml:space="preserve">, se selectează portul găsit în meniul de sus, </w:t>
+      </w:r>
+      <w:proofErr w:type="spellStart"/>
+      <w:r>
+        <w:rPr>
+          <w:rFonts w:ascii="Consolas" w:hAnsi="Consolas" w:cs="Times New Roman"/>
+          <w:sz w:val="24"/>
+          <w:szCs w:val="24"/>
+          <w:lang w:val="ro-RO"/>
+        </w:rPr>
+        <w:t>Tools</w:t>
+      </w:r>
+      <w:proofErr w:type="spellEnd"/>
+      <w:r>
+        <w:rPr>
+          <w:rFonts w:ascii="Consolas" w:hAnsi="Consolas" w:cs="Times New Roman"/>
           <w:sz w:val="24"/>
           <w:szCs w:val="24"/>
         </w:rPr>
@@ -1221,11 +2329,31 @@
           <w:szCs w:val="24"/>
           <w:lang w:val="ro-RO"/>
         </w:rPr>
-        <w:t xml:space="preserve">Se selectează placa ESP32 în meniul Tools </w:t>
-      </w:r>
-      <w:r>
-        <w:rPr>
-          <w:rFonts w:ascii="Times New Roman" w:hAnsi="Times New Roman" w:cs="Times New Roman"/>
+        <w:t xml:space="preserve">Se selectează placa ESP32 în meniul </w:t>
+      </w:r>
+      <w:proofErr w:type="spellStart"/>
+      <w:r>
+        <w:rPr>
+          <w:rFonts w:ascii="Consolas" w:hAnsi="Consolas" w:cs="Times New Roman"/>
+          <w:sz w:val="24"/>
+          <w:szCs w:val="24"/>
+          <w:lang w:val="ro-RO"/>
+        </w:rPr>
+        <w:t>Tools</w:t>
+      </w:r>
+      <w:proofErr w:type="spellEnd"/>
+      <w:r>
+        <w:rPr>
+          <w:rFonts w:ascii="Consolas" w:hAnsi="Consolas" w:cs="Times New Roman"/>
+          <w:sz w:val="24"/>
+          <w:szCs w:val="24"/>
+          <w:lang w:val="ro-RO"/>
+        </w:rPr>
+        <w:t xml:space="preserve"> </w:t>
+      </w:r>
+      <w:r>
+        <w:rPr>
+          <w:rFonts w:ascii="Consolas" w:hAnsi="Consolas" w:cs="Times New Roman"/>
           <w:sz w:val="24"/>
           <w:szCs w:val="24"/>
         </w:rPr>
@@ -1318,33 +2446,209 @@
           <w:szCs w:val="24"/>
           <w:lang w:val="ro-RO"/>
         </w:rPr>
-        <w:t xml:space="preserve">Se instalează bootloader-ul de MicroPython pe ESP32 folosind meniul Tools </w:t>
-      </w:r>
-      <w:r>
-        <w:rPr>
-          <w:rFonts w:ascii="Times New Roman" w:hAnsi="Times New Roman" w:cs="Times New Roman"/>
-          <w:sz w:val="24"/>
-          <w:szCs w:val="24"/>
-        </w:rPr>
-        <w:t xml:space="preserve">&gt; BurnFirmware, </w:t>
-      </w:r>
-      <w:r>
-        <w:rPr>
-          <w:rFonts w:ascii="Times New Roman" w:hAnsi="Times New Roman" w:cs="Times New Roman"/>
-          <w:sz w:val="24"/>
-          <w:szCs w:val="24"/>
-          <w:lang w:val="ro-RO"/>
-        </w:rPr>
-        <w:t xml:space="preserve">și selectând în fereastra nou apărută placa esp32, adresa de scriere, ștergerea memoriei flash setată ”yes”, portul COM al plăcii folosit anterior, iar în secțiunea Firmware Choose se folosește opțiunea Users și se </w:t>
-      </w:r>
-      <w:r>
-        <w:rPr>
-          <w:rFonts w:ascii="Times New Roman" w:hAnsi="Times New Roman" w:cs="Times New Roman"/>
-          <w:sz w:val="24"/>
-          <w:szCs w:val="24"/>
-          <w:lang w:val="ro-RO"/>
-        </w:rPr>
-        <w:t>caută fișierul Firmware binar descărcat anterior</w:t>
+        <w:t xml:space="preserve">Se instalează </w:t>
+      </w:r>
+      <w:proofErr w:type="spellStart"/>
+      <w:r>
+        <w:rPr>
+          <w:rFonts w:ascii="Times New Roman" w:hAnsi="Times New Roman" w:cs="Times New Roman"/>
+          <w:sz w:val="24"/>
+          <w:szCs w:val="24"/>
+          <w:lang w:val="ro-RO"/>
+        </w:rPr>
+        <w:t>bootloader-ul</w:t>
+      </w:r>
+      <w:proofErr w:type="spellEnd"/>
+      <w:r>
+        <w:rPr>
+          <w:rFonts w:ascii="Times New Roman" w:hAnsi="Times New Roman" w:cs="Times New Roman"/>
+          <w:sz w:val="24"/>
+          <w:szCs w:val="24"/>
+          <w:lang w:val="ro-RO"/>
+        </w:rPr>
+        <w:t xml:space="preserve"> de </w:t>
+      </w:r>
+      <w:proofErr w:type="spellStart"/>
+      <w:r>
+        <w:rPr>
+          <w:rFonts w:ascii="Times New Roman" w:hAnsi="Times New Roman" w:cs="Times New Roman"/>
+          <w:sz w:val="24"/>
+          <w:szCs w:val="24"/>
+          <w:lang w:val="ro-RO"/>
+        </w:rPr>
+        <w:t>MicroPython</w:t>
+      </w:r>
+      <w:proofErr w:type="spellEnd"/>
+      <w:r>
+        <w:rPr>
+          <w:rFonts w:ascii="Times New Roman" w:hAnsi="Times New Roman" w:cs="Times New Roman"/>
+          <w:sz w:val="24"/>
+          <w:szCs w:val="24"/>
+          <w:lang w:val="ro-RO"/>
+        </w:rPr>
+        <w:t xml:space="preserve"> pe ESP32 folosind meniul </w:t>
+      </w:r>
+      <w:proofErr w:type="spellStart"/>
+      <w:r>
+        <w:rPr>
+          <w:rFonts w:ascii="Consolas" w:hAnsi="Consolas" w:cs="Times New Roman"/>
+          <w:sz w:val="24"/>
+          <w:szCs w:val="24"/>
+          <w:lang w:val="ro-RO"/>
+        </w:rPr>
+        <w:t>Tools</w:t>
+      </w:r>
+      <w:proofErr w:type="spellEnd"/>
+      <w:r>
+        <w:rPr>
+          <w:rFonts w:ascii="Consolas" w:hAnsi="Consolas" w:cs="Times New Roman"/>
+          <w:sz w:val="24"/>
+          <w:szCs w:val="24"/>
+          <w:lang w:val="ro-RO"/>
+        </w:rPr>
+        <w:t xml:space="preserve"> </w:t>
+      </w:r>
+      <w:r>
+        <w:rPr>
+          <w:rFonts w:ascii="Consolas" w:hAnsi="Consolas" w:cs="Times New Roman"/>
+          <w:sz w:val="24"/>
+          <w:szCs w:val="24"/>
+        </w:rPr>
+        <w:t xml:space="preserve">&gt; </w:t>
+      </w:r>
+      <w:proofErr w:type="spellStart"/>
+      <w:r>
+        <w:rPr>
+          <w:rFonts w:ascii="Consolas" w:hAnsi="Consolas" w:cs="Times New Roman"/>
+          <w:sz w:val="24"/>
+          <w:szCs w:val="24"/>
+        </w:rPr>
+        <w:t>BurnFirmware</w:t>
+      </w:r>
+      <w:proofErr w:type="spellEnd"/>
+      <w:r>
+        <w:rPr>
+          <w:rFonts w:ascii="Times New Roman" w:hAnsi="Times New Roman" w:cs="Times New Roman"/>
+          <w:sz w:val="24"/>
+          <w:szCs w:val="24"/>
+        </w:rPr>
+        <w:t xml:space="preserve">, </w:t>
+      </w:r>
+      <w:r>
+        <w:rPr>
+          <w:rFonts w:ascii="Times New Roman" w:hAnsi="Times New Roman" w:cs="Times New Roman"/>
+          <w:sz w:val="24"/>
+          <w:szCs w:val="24"/>
+          <w:lang w:val="ro-RO"/>
+        </w:rPr>
+        <w:t>și selectând în fereastra nou apărută placa esp32, adresa de scriere, ștergerea memoriei flash setată ”</w:t>
+      </w:r>
+      <w:r>
+        <w:rPr>
+          <w:rFonts w:ascii="Consolas" w:hAnsi="Consolas" w:cs="Times New Roman"/>
+          <w:sz w:val="24"/>
+          <w:szCs w:val="24"/>
+          <w:lang w:val="ro-RO"/>
+        </w:rPr>
+        <w:t>yes</w:t>
+      </w:r>
+      <w:r>
+        <w:rPr>
+          <w:rFonts w:ascii="Times New Roman" w:hAnsi="Times New Roman" w:cs="Times New Roman"/>
+          <w:sz w:val="24"/>
+          <w:szCs w:val="24"/>
+          <w:lang w:val="ro-RO"/>
+        </w:rPr>
+        <w:t xml:space="preserve">”, portul COM al plăcii folosit anterior, iar în secțiunea </w:t>
+      </w:r>
+      <w:proofErr w:type="spellStart"/>
+      <w:r>
+        <w:rPr>
+          <w:rFonts w:ascii="Consolas" w:hAnsi="Consolas" w:cs="Times New Roman"/>
+          <w:sz w:val="24"/>
+          <w:szCs w:val="24"/>
+          <w:lang w:val="ro-RO"/>
+        </w:rPr>
+        <w:t>Firmware</w:t>
+      </w:r>
+      <w:proofErr w:type="spellEnd"/>
+      <w:r>
+        <w:rPr>
+          <w:rFonts w:ascii="Consolas" w:hAnsi="Consolas" w:cs="Times New Roman"/>
+          <w:sz w:val="24"/>
+          <w:szCs w:val="24"/>
+          <w:lang w:val="ro-RO"/>
+        </w:rPr>
+        <w:t xml:space="preserve"> </w:t>
+      </w:r>
+      <w:proofErr w:type="spellStart"/>
+      <w:r>
+        <w:rPr>
+          <w:rFonts w:ascii="Consolas" w:hAnsi="Consolas" w:cs="Times New Roman"/>
+          <w:sz w:val="24"/>
+          <w:szCs w:val="24"/>
+          <w:lang w:val="ro-RO"/>
+        </w:rPr>
+        <w:t>Choose</w:t>
+      </w:r>
+      <w:proofErr w:type="spellEnd"/>
+      <w:r>
+        <w:rPr>
+          <w:rFonts w:ascii="Times New Roman" w:hAnsi="Times New Roman" w:cs="Times New Roman"/>
+          <w:sz w:val="24"/>
+          <w:szCs w:val="24"/>
+          <w:lang w:val="ro-RO"/>
+        </w:rPr>
+        <w:t xml:space="preserve"> se folosește opțiunea </w:t>
+      </w:r>
+      <w:proofErr w:type="spellStart"/>
+      <w:r>
+        <w:rPr>
+          <w:rFonts w:ascii="Consolas" w:hAnsi="Consolas" w:cs="Times New Roman"/>
+          <w:sz w:val="24"/>
+          <w:szCs w:val="24"/>
+          <w:lang w:val="ro-RO"/>
+        </w:rPr>
+        <w:t>Users</w:t>
+      </w:r>
+      <w:proofErr w:type="spellEnd"/>
+      <w:r>
+        <w:rPr>
+          <w:rFonts w:ascii="Times New Roman" w:hAnsi="Times New Roman" w:cs="Times New Roman"/>
+          <w:sz w:val="24"/>
+          <w:szCs w:val="24"/>
+          <w:lang w:val="ro-RO"/>
+        </w:rPr>
+        <w:t xml:space="preserve"> și se </w:t>
+      </w:r>
+      <w:r>
+        <w:rPr>
+          <w:rFonts w:ascii="Times New Roman" w:hAnsi="Times New Roman" w:cs="Times New Roman"/>
+          <w:sz w:val="24"/>
+          <w:szCs w:val="24"/>
+          <w:lang w:val="ro-RO"/>
+        </w:rPr>
+        <w:t xml:space="preserve">caută fișierul </w:t>
+      </w:r>
+      <w:proofErr w:type="spellStart"/>
+      <w:r>
+        <w:rPr>
+          <w:rFonts w:ascii="Times New Roman" w:hAnsi="Times New Roman" w:cs="Times New Roman"/>
+          <w:sz w:val="24"/>
+          <w:szCs w:val="24"/>
+          <w:lang w:val="ro-RO"/>
+        </w:rPr>
+        <w:t>Firmware</w:t>
+      </w:r>
+      <w:proofErr w:type="spellEnd"/>
+      <w:r>
+        <w:rPr>
+          <w:rFonts w:ascii="Times New Roman" w:hAnsi="Times New Roman" w:cs="Times New Roman"/>
+          <w:sz w:val="24"/>
+          <w:szCs w:val="24"/>
+          <w:lang w:val="ro-RO"/>
+        </w:rPr>
+        <w:t xml:space="preserve"> binar descărcat anterior</w:t>
       </w:r>
     </w:p>
     <w:p>
@@ -1432,16 +2736,56 @@
           <w:szCs w:val="24"/>
           <w:lang w:val="ro-RO"/>
         </w:rPr>
-        <w:t xml:space="preserve">Se realizează pe o placă de test montajul de mai jos. Modulul de buzzer pasiv MH-FMD se alimentează la 5V și la masă, iar portul de I/O se conectează la portul 25 al ESP32. Portul </w:t>
-      </w:r>
-      <w:r>
-        <w:rPr>
-          <w:rFonts w:ascii="Times New Roman" w:hAnsi="Times New Roman" w:cs="Times New Roman"/>
-          <w:sz w:val="24"/>
-          <w:szCs w:val="24"/>
-          <w:lang w:val="ro-RO"/>
-        </w:rPr>
-        <w:t>35 al ESP32 se conectează printr-un rezistor de pull-down la masă și la buton, care se mai leagă la portul de 3,3V al ESP32.</w:t>
+        <w:t xml:space="preserve">Se realizează pe o placă de test montajul de mai jos. Modulul de </w:t>
+      </w:r>
+      <w:proofErr w:type="spellStart"/>
+      <w:r>
+        <w:rPr>
+          <w:rFonts w:ascii="Times New Roman" w:hAnsi="Times New Roman" w:cs="Times New Roman"/>
+          <w:sz w:val="24"/>
+          <w:szCs w:val="24"/>
+          <w:lang w:val="ro-RO"/>
+        </w:rPr>
+        <w:t>buzzer</w:t>
+      </w:r>
+      <w:proofErr w:type="spellEnd"/>
+      <w:r>
+        <w:rPr>
+          <w:rFonts w:ascii="Times New Roman" w:hAnsi="Times New Roman" w:cs="Times New Roman"/>
+          <w:sz w:val="24"/>
+          <w:szCs w:val="24"/>
+          <w:lang w:val="ro-RO"/>
+        </w:rPr>
+        <w:t xml:space="preserve"> pasiv MH-FMD se alimentează la 5V și la masă, iar portul de I/O se conectează la portul 25 al ESP32. Portul </w:t>
+      </w:r>
+      <w:r>
+        <w:rPr>
+          <w:rFonts w:ascii="Times New Roman" w:hAnsi="Times New Roman" w:cs="Times New Roman"/>
+          <w:sz w:val="24"/>
+          <w:szCs w:val="24"/>
+          <w:lang w:val="ro-RO"/>
+        </w:rPr>
+        <w:t xml:space="preserve">35 al ESP32 se conectează printr-un rezistor de </w:t>
+      </w:r>
+      <w:proofErr w:type="spellStart"/>
+      <w:r>
+        <w:rPr>
+          <w:rFonts w:ascii="Times New Roman" w:hAnsi="Times New Roman" w:cs="Times New Roman"/>
+          <w:sz w:val="24"/>
+          <w:szCs w:val="24"/>
+          <w:lang w:val="ro-RO"/>
+        </w:rPr>
+        <w:t>pull-down</w:t>
+      </w:r>
+      <w:proofErr w:type="spellEnd"/>
+      <w:r>
+        <w:rPr>
+          <w:rFonts w:ascii="Times New Roman" w:hAnsi="Times New Roman" w:cs="Times New Roman"/>
+          <w:sz w:val="24"/>
+          <w:szCs w:val="24"/>
+          <w:lang w:val="ro-RO"/>
+        </w:rPr>
+        <w:t xml:space="preserve"> la masă și la buton, care se mai leagă la portul de 3,3V al ESP32.</w:t>
       </w:r>
     </w:p>
     <w:p>
@@ -1466,7 +2810,7 @@
         </w:rPr>
         <w:lastRenderedPageBreak/>
         <w:drawing>
-          <wp:inline distT="0" distB="0" distL="0" distR="0" wp14:anchorId="580C68B3" wp14:editId="6F19874C">
+          <wp:inline distT="0" distB="0" distL="0" distR="0" wp14:anchorId="580C68B3" wp14:editId="4E33D690">
             <wp:extent cx="2711350" cy="2998800"/>
             <wp:effectExtent l="0" t="0" r="0" b="0"/>
             <wp:docPr id="1721519037" name="Picture 5" descr="A computer screen shot of a circuit board&#10;&#10;Description automatically generated"/>
@@ -1530,8 +2874,39 @@
           <w:szCs w:val="24"/>
           <w:lang w:val="ro-RO"/>
         </w:rPr>
-        <w:t>Se inițializează conexiunea cu ESP32 apăsând pe butonul Connect din meniul din dreapta în uPyCraft</w:t>
-      </w:r>
+        <w:t xml:space="preserve">Se inițializează conexiunea cu ESP32 apăsând pe butonul </w:t>
+      </w:r>
+      <w:proofErr w:type="spellStart"/>
+      <w:r>
+        <w:rPr>
+          <w:rFonts w:ascii="Times New Roman" w:hAnsi="Times New Roman" w:cs="Times New Roman"/>
+          <w:sz w:val="24"/>
+          <w:szCs w:val="24"/>
+          <w:lang w:val="ro-RO"/>
+        </w:rPr>
+        <w:t>Connect</w:t>
+      </w:r>
+      <w:proofErr w:type="spellEnd"/>
+      <w:r>
+        <w:rPr>
+          <w:rFonts w:ascii="Times New Roman" w:hAnsi="Times New Roman" w:cs="Times New Roman"/>
+          <w:sz w:val="24"/>
+          <w:szCs w:val="24"/>
+          <w:lang w:val="ro-RO"/>
+        </w:rPr>
+        <w:t xml:space="preserve"> din meniul din dreapta în </w:t>
+      </w:r>
+      <w:proofErr w:type="spellStart"/>
+      <w:r>
+        <w:rPr>
+          <w:rFonts w:ascii="Times New Roman" w:hAnsi="Times New Roman" w:cs="Times New Roman"/>
+          <w:sz w:val="24"/>
+          <w:szCs w:val="24"/>
+          <w:lang w:val="ro-RO"/>
+        </w:rPr>
+        <w:t>uPyCraft</w:t>
+      </w:r>
+      <w:proofErr w:type="spellEnd"/>
     </w:p>
     <w:p>
       <w:pPr>
@@ -1618,35 +2993,166 @@
           <w:szCs w:val="24"/>
           <w:lang w:val="ro-RO"/>
         </w:rPr>
-        <w:t>Se deschide din device fisierul main.py și se introduce codul din fișierul din repozitor /</w:t>
-      </w:r>
-      <w:r>
-        <w:rPr>
-          <w:rFonts w:ascii="Times New Roman" w:hAnsi="Times New Roman" w:cs="Times New Roman"/>
-          <w:sz w:val="24"/>
-          <w:szCs w:val="24"/>
-          <w:lang w:val="ro-RO"/>
-        </w:rPr>
-        <w:t>Proiect_MicroPython/</w:t>
-      </w:r>
-      <w:r>
-        <w:rPr>
-          <w:rFonts w:ascii="Times New Roman" w:hAnsi="Times New Roman" w:cs="Times New Roman"/>
-          <w:sz w:val="24"/>
-          <w:szCs w:val="24"/>
-          <w:lang w:val="ro-RO"/>
-        </w:rPr>
-        <w:t>Python_Scripts/</w:t>
-      </w:r>
-      <w:r>
-        <w:rPr>
-          <w:rFonts w:ascii="Times New Roman" w:hAnsi="Times New Roman" w:cs="Times New Roman"/>
-          <w:sz w:val="24"/>
-          <w:szCs w:val="24"/>
-          <w:lang w:val="ro-RO"/>
-        </w:rPr>
-        <w:t>sample_period.py, apoi se apasă butonul din meniul din dreapta în uPyCraft DownloadAndRun</w:t>
-      </w:r>
+        <w:t xml:space="preserve">Se deschide din </w:t>
+      </w:r>
+      <w:proofErr w:type="spellStart"/>
+      <w:r>
+        <w:rPr>
+          <w:rFonts w:ascii="Times New Roman" w:hAnsi="Times New Roman" w:cs="Times New Roman"/>
+          <w:sz w:val="24"/>
+          <w:szCs w:val="24"/>
+          <w:lang w:val="ro-RO"/>
+        </w:rPr>
+        <w:t>device</w:t>
+      </w:r>
+      <w:proofErr w:type="spellEnd"/>
+      <w:r>
+        <w:rPr>
+          <w:rFonts w:ascii="Times New Roman" w:hAnsi="Times New Roman" w:cs="Times New Roman"/>
+          <w:sz w:val="24"/>
+          <w:szCs w:val="24"/>
+          <w:lang w:val="ro-RO"/>
+        </w:rPr>
+        <w:t xml:space="preserve"> </w:t>
+      </w:r>
+      <w:proofErr w:type="spellStart"/>
+      <w:r>
+        <w:rPr>
+          <w:rFonts w:ascii="Times New Roman" w:hAnsi="Times New Roman" w:cs="Times New Roman"/>
+          <w:sz w:val="24"/>
+          <w:szCs w:val="24"/>
+          <w:lang w:val="ro-RO"/>
+        </w:rPr>
+        <w:t>fisierul</w:t>
+      </w:r>
+      <w:proofErr w:type="spellEnd"/>
+      <w:r>
+        <w:rPr>
+          <w:rFonts w:ascii="Times New Roman" w:hAnsi="Times New Roman" w:cs="Times New Roman"/>
+          <w:sz w:val="24"/>
+          <w:szCs w:val="24"/>
+          <w:lang w:val="ro-RO"/>
+        </w:rPr>
+        <w:t xml:space="preserve"> main.py și se introduce codul din fișierul din </w:t>
+      </w:r>
+      <w:proofErr w:type="spellStart"/>
+      <w:r>
+        <w:rPr>
+          <w:rFonts w:ascii="Times New Roman" w:hAnsi="Times New Roman" w:cs="Times New Roman"/>
+          <w:sz w:val="24"/>
+          <w:szCs w:val="24"/>
+          <w:lang w:val="ro-RO"/>
+        </w:rPr>
+        <w:t>repozitor</w:t>
+      </w:r>
+      <w:proofErr w:type="spellEnd"/>
+      <w:r>
+        <w:rPr>
+          <w:rFonts w:ascii="Times New Roman" w:hAnsi="Times New Roman" w:cs="Times New Roman"/>
+          <w:sz w:val="24"/>
+          <w:szCs w:val="24"/>
+          <w:lang w:val="ro-RO"/>
+        </w:rPr>
+        <w:t xml:space="preserve"> </w:t>
+      </w:r>
+      <w:r>
+        <w:rPr>
+          <w:rFonts w:ascii="Consolas" w:hAnsi="Consolas" w:cs="Times New Roman"/>
+          <w:sz w:val="24"/>
+          <w:szCs w:val="24"/>
+          <w:lang w:val="ro-RO"/>
+        </w:rPr>
+        <w:t>/</w:t>
+      </w:r>
+      <w:proofErr w:type="spellStart"/>
+      <w:r>
+        <w:rPr>
+          <w:rFonts w:ascii="Consolas" w:hAnsi="Consolas" w:cs="Times New Roman"/>
+          <w:sz w:val="24"/>
+          <w:szCs w:val="24"/>
+          <w:lang w:val="ro-RO"/>
+        </w:rPr>
+        <w:t>Proiect_MicroPython</w:t>
+      </w:r>
+      <w:proofErr w:type="spellEnd"/>
+      <w:r>
+        <w:rPr>
+          <w:rFonts w:ascii="Consolas" w:hAnsi="Consolas" w:cs="Times New Roman"/>
+          <w:sz w:val="24"/>
+          <w:szCs w:val="24"/>
+          <w:lang w:val="ro-RO"/>
+        </w:rPr>
+        <w:t>/</w:t>
+      </w:r>
+      <w:proofErr w:type="spellStart"/>
+      <w:r>
+        <w:rPr>
+          <w:rFonts w:ascii="Consolas" w:hAnsi="Consolas" w:cs="Times New Roman"/>
+          <w:sz w:val="24"/>
+          <w:szCs w:val="24"/>
+          <w:lang w:val="ro-RO"/>
+        </w:rPr>
+        <w:t>Python_Scripts</w:t>
+      </w:r>
+      <w:proofErr w:type="spellEnd"/>
+      <w:r>
+        <w:rPr>
+          <w:rFonts w:ascii="Consolas" w:hAnsi="Consolas" w:cs="Times New Roman"/>
+          <w:sz w:val="24"/>
+          <w:szCs w:val="24"/>
+          <w:lang w:val="ro-RO"/>
+        </w:rPr>
+        <w:t>/</w:t>
+      </w:r>
+      <w:r>
+        <w:rPr>
+          <w:rFonts w:ascii="Consolas" w:hAnsi="Consolas" w:cs="Times New Roman"/>
+          <w:sz w:val="24"/>
+          <w:szCs w:val="24"/>
+          <w:lang w:val="ro-RO"/>
+        </w:rPr>
+        <w:t>sample_period.py</w:t>
+      </w:r>
+      <w:r>
+        <w:rPr>
+          <w:rFonts w:ascii="Times New Roman" w:hAnsi="Times New Roman" w:cs="Times New Roman"/>
+          <w:sz w:val="24"/>
+          <w:szCs w:val="24"/>
+          <w:lang w:val="ro-RO"/>
+        </w:rPr>
+        <w:t xml:space="preserve">, apoi se apasă butonul din meniul din dreapta în </w:t>
+      </w:r>
+      <w:proofErr w:type="spellStart"/>
+      <w:r>
+        <w:rPr>
+          <w:rFonts w:ascii="Times New Roman" w:hAnsi="Times New Roman" w:cs="Times New Roman"/>
+          <w:sz w:val="24"/>
+          <w:szCs w:val="24"/>
+          <w:lang w:val="ro-RO"/>
+        </w:rPr>
+        <w:t>uPyCraft</w:t>
+      </w:r>
+      <w:proofErr w:type="spellEnd"/>
+      <w:r>
+        <w:rPr>
+          <w:rFonts w:ascii="Times New Roman" w:hAnsi="Times New Roman" w:cs="Times New Roman"/>
+          <w:sz w:val="24"/>
+          <w:szCs w:val="24"/>
+          <w:lang w:val="ro-RO"/>
+        </w:rPr>
+        <w:t xml:space="preserve"> </w:t>
+      </w:r>
+      <w:proofErr w:type="spellStart"/>
+      <w:r>
+        <w:rPr>
+          <w:rFonts w:ascii="Consolas" w:hAnsi="Consolas" w:cs="Times New Roman"/>
+          <w:sz w:val="24"/>
+          <w:szCs w:val="24"/>
+          <w:lang w:val="ro-RO"/>
+        </w:rPr>
+        <w:t>DownloadAndRun</w:t>
+      </w:r>
+      <w:proofErr w:type="spellEnd"/>
     </w:p>
     <w:p>
       <w:pPr>
@@ -1767,7 +3273,7 @@
           <w:lang w:val="ro-RO"/>
         </w:rPr>
         <w:drawing>
-          <wp:inline distT="0" distB="0" distL="0" distR="0" wp14:anchorId="391C4942" wp14:editId="3D95DD4F">
+          <wp:inline distT="0" distB="0" distL="0" distR="0" wp14:anchorId="391C4942" wp14:editId="6DF0E952">
             <wp:extent cx="4572000" cy="3574800"/>
             <wp:effectExtent l="0" t="0" r="0" b="6985"/>
             <wp:docPr id="1375874991" name="Picture 8" descr="A screen shot of a computer&#10;&#10;Description automatically generated"/>
@@ -1840,7 +3346,85 @@
           <w:szCs w:val="24"/>
           <w:lang w:val="ro-RO"/>
         </w:rPr>
-        <w:t xml:space="preserve">rulează programul din repozitor /Proiect_MicroPython/Python_Scripts/ signal_list_generator/main.py și se copiază </w:t>
+        <w:t xml:space="preserve">rulează programul din </w:t>
+      </w:r>
+      <w:proofErr w:type="spellStart"/>
+      <w:r>
+        <w:rPr>
+          <w:rFonts w:ascii="Times New Roman" w:hAnsi="Times New Roman" w:cs="Times New Roman"/>
+          <w:sz w:val="24"/>
+          <w:szCs w:val="24"/>
+          <w:lang w:val="ro-RO"/>
+        </w:rPr>
+        <w:t>repozitor</w:t>
+      </w:r>
+      <w:proofErr w:type="spellEnd"/>
+      <w:r>
+        <w:rPr>
+          <w:rFonts w:ascii="Times New Roman" w:hAnsi="Times New Roman" w:cs="Times New Roman"/>
+          <w:sz w:val="24"/>
+          <w:szCs w:val="24"/>
+          <w:lang w:val="ro-RO"/>
+        </w:rPr>
+        <w:t xml:space="preserve"> </w:t>
+      </w:r>
+      <w:r>
+        <w:rPr>
+          <w:rFonts w:ascii="Consolas" w:hAnsi="Consolas" w:cs="Times New Roman"/>
+          <w:sz w:val="24"/>
+          <w:szCs w:val="24"/>
+          <w:lang w:val="ro-RO"/>
+        </w:rPr>
+        <w:t>/</w:t>
+      </w:r>
+      <w:proofErr w:type="spellStart"/>
+      <w:r>
+        <w:rPr>
+          <w:rFonts w:ascii="Consolas" w:hAnsi="Consolas" w:cs="Times New Roman"/>
+          <w:sz w:val="24"/>
+          <w:szCs w:val="24"/>
+          <w:lang w:val="ro-RO"/>
+        </w:rPr>
+        <w:t>Proiect_MicroPython</w:t>
+      </w:r>
+      <w:proofErr w:type="spellEnd"/>
+      <w:r>
+        <w:rPr>
+          <w:rFonts w:ascii="Consolas" w:hAnsi="Consolas" w:cs="Times New Roman"/>
+          <w:sz w:val="24"/>
+          <w:szCs w:val="24"/>
+          <w:lang w:val="ro-RO"/>
+        </w:rPr>
+        <w:t>/</w:t>
+      </w:r>
+      <w:proofErr w:type="spellStart"/>
+      <w:r>
+        <w:rPr>
+          <w:rFonts w:ascii="Consolas" w:hAnsi="Consolas" w:cs="Times New Roman"/>
+          <w:sz w:val="24"/>
+          <w:szCs w:val="24"/>
+          <w:lang w:val="ro-RO"/>
+        </w:rPr>
+        <w:t>Python_Scripts</w:t>
+      </w:r>
+      <w:proofErr w:type="spellEnd"/>
+      <w:r>
+        <w:rPr>
+          <w:rFonts w:ascii="Consolas" w:hAnsi="Consolas" w:cs="Times New Roman"/>
+          <w:sz w:val="24"/>
+          <w:szCs w:val="24"/>
+          <w:lang w:val="ro-RO"/>
+        </w:rPr>
+        <w:t>/</w:t>
+      </w:r>
+      <w:r>
+        <w:rPr>
+          <w:rFonts w:ascii="Times New Roman" w:hAnsi="Times New Roman" w:cs="Times New Roman"/>
+          <w:sz w:val="24"/>
+          <w:szCs w:val="24"/>
+          <w:lang w:val="ro-RO"/>
+        </w:rPr>
+        <w:t xml:space="preserve"> signal_list_generator/main.py și se copiază </w:t>
       </w:r>
       <w:r>
         <w:rPr>
@@ -1884,8 +3468,232 @@
           <w:sz w:val="24"/>
           <w:szCs w:val="24"/>
         </w:rPr>
-        <w:t>din /Proiect_MicroPython/Python_Scripts/multiple_signals.py. Conțiuntul acestui fișier se copiază în main.py de pe ESP32, se salvează și se apasă butonul DownloadAndRun</w:t>
-      </w:r>
+        <w:t xml:space="preserve">din </w:t>
+      </w:r>
+      <w:r>
+        <w:rPr>
+          <w:rFonts w:ascii="Consolas" w:hAnsi="Consolas" w:cs="Times New Roman"/>
+          <w:sz w:val="24"/>
+          <w:szCs w:val="24"/>
+        </w:rPr>
+        <w:t>/</w:t>
+      </w:r>
+      <w:proofErr w:type="spellStart"/>
+      <w:r>
+        <w:rPr>
+          <w:rFonts w:ascii="Consolas" w:hAnsi="Consolas" w:cs="Times New Roman"/>
+          <w:sz w:val="24"/>
+          <w:szCs w:val="24"/>
+        </w:rPr>
+        <w:t>Proiect_MicroPython</w:t>
+      </w:r>
+      <w:proofErr w:type="spellEnd"/>
+      <w:r>
+        <w:rPr>
+          <w:rFonts w:ascii="Consolas" w:hAnsi="Consolas" w:cs="Times New Roman"/>
+          <w:sz w:val="24"/>
+          <w:szCs w:val="24"/>
+        </w:rPr>
+        <w:t>/</w:t>
+      </w:r>
+      <w:proofErr w:type="spellStart"/>
+      <w:r>
+        <w:rPr>
+          <w:rFonts w:ascii="Consolas" w:hAnsi="Consolas" w:cs="Times New Roman"/>
+          <w:sz w:val="24"/>
+          <w:szCs w:val="24"/>
+        </w:rPr>
+        <w:t>Python_Scripts</w:t>
+      </w:r>
+      <w:proofErr w:type="spellEnd"/>
+      <w:r>
+        <w:rPr>
+          <w:rFonts w:ascii="Consolas" w:hAnsi="Consolas" w:cs="Times New Roman"/>
+          <w:sz w:val="24"/>
+          <w:szCs w:val="24"/>
+        </w:rPr>
+        <w:t>/multiple_signals.py</w:t>
+      </w:r>
+      <w:r>
+        <w:rPr>
+          <w:rFonts w:ascii="Times New Roman" w:hAnsi="Times New Roman" w:cs="Times New Roman"/>
+          <w:sz w:val="24"/>
+          <w:szCs w:val="24"/>
+        </w:rPr>
+        <w:t xml:space="preserve">. </w:t>
+      </w:r>
+      <w:proofErr w:type="spellStart"/>
+      <w:r>
+        <w:rPr>
+          <w:rFonts w:ascii="Times New Roman" w:hAnsi="Times New Roman" w:cs="Times New Roman"/>
+          <w:sz w:val="24"/>
+          <w:szCs w:val="24"/>
+        </w:rPr>
+        <w:t>Conțiuntul</w:t>
+      </w:r>
+      <w:proofErr w:type="spellEnd"/>
+      <w:r>
+        <w:rPr>
+          <w:rFonts w:ascii="Times New Roman" w:hAnsi="Times New Roman" w:cs="Times New Roman"/>
+          <w:sz w:val="24"/>
+          <w:szCs w:val="24"/>
+        </w:rPr>
+        <w:t xml:space="preserve"> </w:t>
+      </w:r>
+      <w:proofErr w:type="spellStart"/>
+      <w:r>
+        <w:rPr>
+          <w:rFonts w:ascii="Times New Roman" w:hAnsi="Times New Roman" w:cs="Times New Roman"/>
+          <w:sz w:val="24"/>
+          <w:szCs w:val="24"/>
+        </w:rPr>
+        <w:t>acestui</w:t>
+      </w:r>
+      <w:proofErr w:type="spellEnd"/>
+      <w:r>
+        <w:rPr>
+          <w:rFonts w:ascii="Times New Roman" w:hAnsi="Times New Roman" w:cs="Times New Roman"/>
+          <w:sz w:val="24"/>
+          <w:szCs w:val="24"/>
+        </w:rPr>
+        <w:t xml:space="preserve"> </w:t>
+      </w:r>
+      <w:proofErr w:type="spellStart"/>
+      <w:r>
+        <w:rPr>
+          <w:rFonts w:ascii="Times New Roman" w:hAnsi="Times New Roman" w:cs="Times New Roman"/>
+          <w:sz w:val="24"/>
+          <w:szCs w:val="24"/>
+        </w:rPr>
+        <w:t>fișier</w:t>
+      </w:r>
+      <w:proofErr w:type="spellEnd"/>
+      <w:r>
+        <w:rPr>
+          <w:rFonts w:ascii="Times New Roman" w:hAnsi="Times New Roman" w:cs="Times New Roman"/>
+          <w:sz w:val="24"/>
+          <w:szCs w:val="24"/>
+        </w:rPr>
+        <w:t xml:space="preserve"> se </w:t>
+      </w:r>
+      <w:proofErr w:type="spellStart"/>
+      <w:r>
+        <w:rPr>
+          <w:rFonts w:ascii="Times New Roman" w:hAnsi="Times New Roman" w:cs="Times New Roman"/>
+          <w:sz w:val="24"/>
+          <w:szCs w:val="24"/>
+        </w:rPr>
+        <w:t>copiază</w:t>
+      </w:r>
+      <w:proofErr w:type="spellEnd"/>
+      <w:r>
+        <w:rPr>
+          <w:rFonts w:ascii="Times New Roman" w:hAnsi="Times New Roman" w:cs="Times New Roman"/>
+          <w:sz w:val="24"/>
+          <w:szCs w:val="24"/>
+        </w:rPr>
+        <w:t xml:space="preserve"> </w:t>
+      </w:r>
+      <w:proofErr w:type="spellStart"/>
+      <w:r>
+        <w:rPr>
+          <w:rFonts w:ascii="Times New Roman" w:hAnsi="Times New Roman" w:cs="Times New Roman"/>
+          <w:sz w:val="24"/>
+          <w:szCs w:val="24"/>
+        </w:rPr>
+        <w:t>în</w:t>
+      </w:r>
+      <w:proofErr w:type="spellEnd"/>
+      <w:r>
+        <w:rPr>
+          <w:rFonts w:ascii="Times New Roman" w:hAnsi="Times New Roman" w:cs="Times New Roman"/>
+          <w:sz w:val="24"/>
+          <w:szCs w:val="24"/>
+        </w:rPr>
+        <w:t xml:space="preserve"> main.py de pe ESP32, se </w:t>
+      </w:r>
+      <w:proofErr w:type="spellStart"/>
+      <w:r>
+        <w:rPr>
+          <w:rFonts w:ascii="Times New Roman" w:hAnsi="Times New Roman" w:cs="Times New Roman"/>
+          <w:sz w:val="24"/>
+          <w:szCs w:val="24"/>
+        </w:rPr>
+        <w:t>salvează</w:t>
+      </w:r>
+      <w:proofErr w:type="spellEnd"/>
+      <w:r>
+        <w:rPr>
+          <w:rFonts w:ascii="Times New Roman" w:hAnsi="Times New Roman" w:cs="Times New Roman"/>
+          <w:sz w:val="24"/>
+          <w:szCs w:val="24"/>
+        </w:rPr>
+        <w:t xml:space="preserve"> </w:t>
+      </w:r>
+      <w:proofErr w:type="spellStart"/>
+      <w:r>
+        <w:rPr>
+          <w:rFonts w:ascii="Times New Roman" w:hAnsi="Times New Roman" w:cs="Times New Roman"/>
+          <w:sz w:val="24"/>
+          <w:szCs w:val="24"/>
+        </w:rPr>
+        <w:t>și</w:t>
+      </w:r>
+      <w:proofErr w:type="spellEnd"/>
+      <w:r>
+        <w:rPr>
+          <w:rFonts w:ascii="Times New Roman" w:hAnsi="Times New Roman" w:cs="Times New Roman"/>
+          <w:sz w:val="24"/>
+          <w:szCs w:val="24"/>
+        </w:rPr>
+        <w:t xml:space="preserve"> se </w:t>
+      </w:r>
+      <w:proofErr w:type="spellStart"/>
+      <w:r>
+        <w:rPr>
+          <w:rFonts w:ascii="Times New Roman" w:hAnsi="Times New Roman" w:cs="Times New Roman"/>
+          <w:sz w:val="24"/>
+          <w:szCs w:val="24"/>
+        </w:rPr>
+        <w:t>apasă</w:t>
+      </w:r>
+      <w:proofErr w:type="spellEnd"/>
+      <w:r>
+        <w:rPr>
+          <w:rFonts w:ascii="Times New Roman" w:hAnsi="Times New Roman" w:cs="Times New Roman"/>
+          <w:sz w:val="24"/>
+          <w:szCs w:val="24"/>
+        </w:rPr>
+        <w:t xml:space="preserve"> </w:t>
+      </w:r>
+      <w:proofErr w:type="spellStart"/>
+      <w:r>
+        <w:rPr>
+          <w:rFonts w:ascii="Times New Roman" w:hAnsi="Times New Roman" w:cs="Times New Roman"/>
+          <w:sz w:val="24"/>
+          <w:szCs w:val="24"/>
+        </w:rPr>
+        <w:t>butonul</w:t>
+      </w:r>
+      <w:proofErr w:type="spellEnd"/>
+      <w:r>
+        <w:rPr>
+          <w:rFonts w:ascii="Times New Roman" w:hAnsi="Times New Roman" w:cs="Times New Roman"/>
+          <w:sz w:val="24"/>
+          <w:szCs w:val="24"/>
+        </w:rPr>
+        <w:t xml:space="preserve"> </w:t>
+      </w:r>
+      <w:proofErr w:type="spellStart"/>
+      <w:r>
+        <w:rPr>
+          <w:rFonts w:ascii="Consolas" w:hAnsi="Consolas" w:cs="Times New Roman"/>
+          <w:sz w:val="24"/>
+          <w:szCs w:val="24"/>
+        </w:rPr>
+        <w:t>DownloadAndRun</w:t>
+      </w:r>
+      <w:proofErr w:type="spellEnd"/>
     </w:p>
     <w:p>
       <w:pPr>
@@ -2068,6 +3876,7 @@
                 <w:lang w:val="ro-RO"/>
               </w:rPr>
             </w:pPr>
+            <w:proofErr w:type="spellStart"/>
             <w:r>
               <w:rPr>
                 <w:rFonts w:ascii="Times New Roman" w:hAnsi="Times New Roman" w:cs="Times New Roman"/>
@@ -2075,7 +3884,17 @@
                 <w:szCs w:val="24"/>
                 <w:lang w:val="ro-RO"/>
               </w:rPr>
-              <w:t>Fratu-Halunga Theodor-Corneliu</w:t>
+              <w:t>Fratu-Halunga</w:t>
+            </w:r>
+            <w:proofErr w:type="spellEnd"/>
+            <w:r>
+              <w:rPr>
+                <w:rFonts w:ascii="Times New Roman" w:hAnsi="Times New Roman" w:cs="Times New Roman"/>
+                <w:sz w:val="24"/>
+                <w:szCs w:val="24"/>
+                <w:lang w:val="ro-RO"/>
+              </w:rPr>
+              <w:t xml:space="preserve"> Theodor-Corneliu</w:t>
             </w:r>
           </w:p>
           <w:p>
@@ -2152,8 +3971,19 @@
                 <w:szCs w:val="24"/>
                 <w:lang w:val="ro-RO"/>
               </w:rPr>
-              <w:t xml:space="preserve"> cu MicroPython</w:t>
+              <w:t xml:space="preserve"> cu </w:t>
             </w:r>
+            <w:proofErr w:type="spellStart"/>
+            <w:r>
+              <w:rPr>
+                <w:rFonts w:ascii="Times New Roman" w:hAnsi="Times New Roman" w:cs="Times New Roman"/>
+                <w:sz w:val="24"/>
+                <w:szCs w:val="24"/>
+                <w:lang w:val="ro-RO"/>
+              </w:rPr>
+              <w:t>MicroPython</w:t>
+            </w:r>
+            <w:proofErr w:type="spellEnd"/>
           </w:p>
           <w:p>
             <w:pPr>
@@ -2177,8 +4007,39 @@
                 <w:szCs w:val="24"/>
                 <w:lang w:val="ro-RO"/>
               </w:rPr>
-              <w:t>Realizarea clasei wrapper Signal din signal_list_generator</w:t>
+              <w:t xml:space="preserve">Realizarea clasei </w:t>
             </w:r>
+            <w:proofErr w:type="spellStart"/>
+            <w:r>
+              <w:rPr>
+                <w:rFonts w:ascii="Times New Roman" w:hAnsi="Times New Roman" w:cs="Times New Roman"/>
+                <w:sz w:val="24"/>
+                <w:szCs w:val="24"/>
+                <w:lang w:val="ro-RO"/>
+              </w:rPr>
+              <w:t>wrapper</w:t>
+            </w:r>
+            <w:proofErr w:type="spellEnd"/>
+            <w:r>
+              <w:rPr>
+                <w:rFonts w:ascii="Times New Roman" w:hAnsi="Times New Roman" w:cs="Times New Roman"/>
+                <w:sz w:val="24"/>
+                <w:szCs w:val="24"/>
+                <w:lang w:val="ro-RO"/>
+              </w:rPr>
+              <w:t xml:space="preserve"> Signal din </w:t>
+            </w:r>
+            <w:proofErr w:type="spellStart"/>
+            <w:r>
+              <w:rPr>
+                <w:rFonts w:ascii="Consolas" w:hAnsi="Consolas" w:cs="Times New Roman"/>
+                <w:sz w:val="20"/>
+                <w:szCs w:val="20"/>
+                <w:lang w:val="ro-RO"/>
+              </w:rPr>
+              <w:t>signal_list_generator</w:t>
+            </w:r>
+            <w:proofErr w:type="spellEnd"/>
           </w:p>
           <w:p>
             <w:pPr>
@@ -2202,8 +4063,39 @@
                 <w:szCs w:val="24"/>
                 <w:lang w:val="ro-RO"/>
               </w:rPr>
-              <w:t>Implementarea repozitorului de pe GitHub</w:t>
+              <w:t xml:space="preserve">Implementarea </w:t>
             </w:r>
+            <w:proofErr w:type="spellStart"/>
+            <w:r>
+              <w:rPr>
+                <w:rFonts w:ascii="Times New Roman" w:hAnsi="Times New Roman" w:cs="Times New Roman"/>
+                <w:sz w:val="24"/>
+                <w:szCs w:val="24"/>
+                <w:lang w:val="ro-RO"/>
+              </w:rPr>
+              <w:t>repozitorului</w:t>
+            </w:r>
+            <w:proofErr w:type="spellEnd"/>
+            <w:r>
+              <w:rPr>
+                <w:rFonts w:ascii="Times New Roman" w:hAnsi="Times New Roman" w:cs="Times New Roman"/>
+                <w:sz w:val="24"/>
+                <w:szCs w:val="24"/>
+                <w:lang w:val="ro-RO"/>
+              </w:rPr>
+              <w:t xml:space="preserve"> de pe </w:t>
+            </w:r>
+            <w:proofErr w:type="spellStart"/>
+            <w:r>
+              <w:rPr>
+                <w:rFonts w:ascii="Times New Roman" w:hAnsi="Times New Roman" w:cs="Times New Roman"/>
+                <w:sz w:val="24"/>
+                <w:szCs w:val="24"/>
+                <w:lang w:val="ro-RO"/>
+              </w:rPr>
+              <w:t>GitHub</w:t>
+            </w:r>
+            <w:proofErr w:type="spellEnd"/>
           </w:p>
         </w:tc>
       </w:tr>
@@ -2247,6 +4139,7 @@
                 <w:lang w:val="ro-RO"/>
               </w:rPr>
             </w:pPr>
+            <w:proofErr w:type="spellStart"/>
             <w:r>
               <w:rPr>
                 <w:rFonts w:ascii="Times New Roman" w:hAnsi="Times New Roman" w:cs="Times New Roman"/>
@@ -2254,7 +4147,17 @@
                 <w:szCs w:val="24"/>
                 <w:lang w:val="ro-RO"/>
               </w:rPr>
-              <w:t>Beliciu Andrei</w:t>
+              <w:t>Beliciu</w:t>
+            </w:r>
+            <w:proofErr w:type="spellEnd"/>
+            <w:r>
+              <w:rPr>
+                <w:rFonts w:ascii="Times New Roman" w:hAnsi="Times New Roman" w:cs="Times New Roman"/>
+                <w:sz w:val="24"/>
+                <w:szCs w:val="24"/>
+                <w:lang w:val="ro-RO"/>
+              </w:rPr>
+              <w:t xml:space="preserve"> Andrei</w:t>
             </w:r>
           </w:p>
           <w:p>
@@ -2331,8 +4234,19 @@
                 <w:szCs w:val="24"/>
                 <w:lang w:val="ro-RO"/>
               </w:rPr>
-              <w:t>funcțiilor din signal_list_generator</w:t>
+              <w:t xml:space="preserve">funcțiilor din </w:t>
             </w:r>
+            <w:proofErr w:type="spellStart"/>
+            <w:r>
+              <w:rPr>
+                <w:rFonts w:ascii="Consolas" w:hAnsi="Consolas" w:cs="Times New Roman"/>
+                <w:sz w:val="20"/>
+                <w:szCs w:val="20"/>
+                <w:lang w:val="ro-RO"/>
+              </w:rPr>
+              <w:t>signal_list_generator</w:t>
+            </w:r>
+            <w:proofErr w:type="spellEnd"/>
             <w:r>
               <w:rPr>
                 <w:rFonts w:ascii="Times New Roman" w:hAnsi="Times New Roman" w:cs="Times New Roman"/>
@@ -2519,7 +4433,7 @@
         </w:rPr>
         <w:t>[2]</w:t>
       </w:r>
-      <w:hyperlink r:id="rId14" w:history="1">
+      <w:hyperlink r:id="rId14" w:anchor=":~:text=There%20are%20only%20a%20few,the%20code%20in%20ESP32%20board" w:history="1">
         <w:r>
           <w:rPr>
             <w:rStyle w:val="Hyperlink"/>

</xml_diff>

<commit_message>
Fixed massive problem in documentation. The address where the firmware is being burned MUST BE 0x1000, otherwise it doesn't work. Also fixed some issues where you have to open the file from your PC, not from ESP32 as was stated previously in documentation.
</commit_message>
<xml_diff>
--- a/Proiect_MicroPython/PCLP3-Proiect_Beliciu_Andrei_Fratu_Halunga_Theodor.docx
+++ b/Proiect_MicroPython/PCLP3-Proiect_Beliciu_Andrei_Fratu_Halunga_Theodor.docx
@@ -2541,7 +2541,25 @@
           <w:szCs w:val="24"/>
           <w:lang w:val="ro-RO"/>
         </w:rPr>
-        <w:t>și selectând în fereastra nou apărută placa esp32, adresa de scriere, ștergerea memoriei flash setată ”</w:t>
+        <w:t>și selectând în fereastra nou apărută placa esp32, adresa de scriere</w:t>
+      </w:r>
+      <w:r>
+        <w:rPr>
+          <w:rFonts w:ascii="Times New Roman" w:hAnsi="Times New Roman" w:cs="Times New Roman"/>
+          <w:sz w:val="24"/>
+          <w:szCs w:val="24"/>
+          <w:lang w:val="ro-RO"/>
+        </w:rPr>
+        <w:t xml:space="preserve"> (0x1000)</w:t>
+      </w:r>
+      <w:r>
+        <w:rPr>
+          <w:rFonts w:ascii="Times New Roman" w:hAnsi="Times New Roman" w:cs="Times New Roman"/>
+          <w:sz w:val="24"/>
+          <w:szCs w:val="24"/>
+          <w:lang w:val="ro-RO"/>
+        </w:rPr>
+        <w:t>, ștergerea memoriei flash setată ”</w:t>
       </w:r>
       <w:r>
         <w:rPr>
@@ -2672,10 +2690,10 @@
           <w:lang w:val="ro-RO"/>
         </w:rPr>
         <w:drawing>
-          <wp:inline distT="0" distB="0" distL="0" distR="0" wp14:anchorId="4641E05F" wp14:editId="732479EB">
-            <wp:extent cx="4334480" cy="2734057"/>
-            <wp:effectExtent l="0" t="0" r="0" b="9525"/>
-            <wp:docPr id="196464813" name="Picture 4" descr="A screenshot of a software&#10;&#10;Description automatically generated"/>
+          <wp:inline distT="0" distB="0" distL="0" distR="0" wp14:anchorId="4641E05F" wp14:editId="00DB7561">
+            <wp:extent cx="4334480" cy="2717572"/>
+            <wp:effectExtent l="0" t="0" r="0" b="6985"/>
+            <wp:docPr id="196464813" name="Picture 4"/>
             <wp:cNvGraphicFramePr>
               <a:graphicFrameLocks xmlns:a="http://schemas.openxmlformats.org/drawingml/2006/main" noChangeAspect="1"/>
             </wp:cNvGraphicFramePr>
@@ -2683,7 +2701,7 @@
               <a:graphicData uri="http://schemas.openxmlformats.org/drawingml/2006/picture">
                 <pic:pic xmlns:pic="http://schemas.openxmlformats.org/drawingml/2006/picture">
                   <pic:nvPicPr>
-                    <pic:cNvPr id="196464813" name="Picture 4" descr="A screenshot of a software&#10;&#10;Description automatically generated"/>
+                    <pic:cNvPr id="196464813" name="Picture 4"/>
                     <pic:cNvPicPr/>
                   </pic:nvPicPr>
                   <pic:blipFill>
@@ -2701,7 +2719,7 @@
                   <pic:spPr>
                     <a:xfrm>
                       <a:off x="0" y="0"/>
-                      <a:ext cx="4334480" cy="2734057"/>
+                      <a:ext cx="4334480" cy="2717572"/>
                     </a:xfrm>
                     <a:prstGeom prst="rect">
                       <a:avLst/>
@@ -2810,7 +2828,7 @@
         </w:rPr>
         <w:lastRenderedPageBreak/>
         <w:drawing>
-          <wp:inline distT="0" distB="0" distL="0" distR="0" wp14:anchorId="580C68B3" wp14:editId="4E33D690">
+          <wp:inline distT="0" distB="0" distL="0" distR="0" wp14:anchorId="580C68B3" wp14:editId="36B60B40">
             <wp:extent cx="2711350" cy="2998800"/>
             <wp:effectExtent l="0" t="0" r="0" b="0"/>
             <wp:docPr id="1721519037" name="Picture 5" descr="A computer screen shot of a circuit board&#10;&#10;Description automatically generated"/>
@@ -2993,17 +3011,46 @@
           <w:szCs w:val="24"/>
           <w:lang w:val="ro-RO"/>
         </w:rPr>
-        <w:t xml:space="preserve">Se deschide din </w:t>
-      </w:r>
-      <w:proofErr w:type="spellStart"/>
-      <w:r>
-        <w:rPr>
-          <w:rFonts w:ascii="Times New Roman" w:hAnsi="Times New Roman" w:cs="Times New Roman"/>
-          <w:sz w:val="24"/>
-          <w:szCs w:val="24"/>
-          <w:lang w:val="ro-RO"/>
-        </w:rPr>
-        <w:t>device</w:t>
+        <w:t xml:space="preserve">Se deschide </w:t>
+      </w:r>
+      <w:r>
+        <w:rPr>
+          <w:rFonts w:ascii="Times New Roman" w:hAnsi="Times New Roman" w:cs="Times New Roman"/>
+          <w:sz w:val="24"/>
+          <w:szCs w:val="24"/>
+          <w:lang w:val="ro-RO"/>
+        </w:rPr>
+        <w:t xml:space="preserve">în </w:t>
+      </w:r>
+      <w:proofErr w:type="spellStart"/>
+      <w:r>
+        <w:rPr>
+          <w:rFonts w:ascii="Times New Roman" w:hAnsi="Times New Roman" w:cs="Times New Roman"/>
+          <w:sz w:val="24"/>
+          <w:szCs w:val="24"/>
+          <w:lang w:val="ro-RO"/>
+        </w:rPr>
+        <w:t>uPyCraft</w:t>
+      </w:r>
+      <w:proofErr w:type="spellEnd"/>
+      <w:r>
+        <w:rPr>
+          <w:rFonts w:ascii="Times New Roman" w:hAnsi="Times New Roman" w:cs="Times New Roman"/>
+          <w:sz w:val="24"/>
+          <w:szCs w:val="24"/>
+          <w:lang w:val="ro-RO"/>
+        </w:rPr>
+        <w:t xml:space="preserve"> fișierul din </w:t>
+      </w:r>
+      <w:proofErr w:type="spellStart"/>
+      <w:r>
+        <w:rPr>
+          <w:rFonts w:ascii="Times New Roman" w:hAnsi="Times New Roman" w:cs="Times New Roman"/>
+          <w:sz w:val="24"/>
+          <w:szCs w:val="24"/>
+          <w:lang w:val="ro-RO"/>
+        </w:rPr>
+        <w:t>repozitor</w:t>
       </w:r>
       <w:proofErr w:type="spellEnd"/>
       <w:r>
@@ -3015,42 +3062,60 @@
         </w:rPr>
         <w:t xml:space="preserve"> </w:t>
       </w:r>
-      <w:proofErr w:type="spellStart"/>
-      <w:r>
-        <w:rPr>
-          <w:rFonts w:ascii="Times New Roman" w:hAnsi="Times New Roman" w:cs="Times New Roman"/>
-          <w:sz w:val="24"/>
-          <w:szCs w:val="24"/>
-          <w:lang w:val="ro-RO"/>
-        </w:rPr>
-        <w:t>fisierul</w:t>
-      </w:r>
-      <w:proofErr w:type="spellEnd"/>
-      <w:r>
-        <w:rPr>
-          <w:rFonts w:ascii="Times New Roman" w:hAnsi="Times New Roman" w:cs="Times New Roman"/>
-          <w:sz w:val="24"/>
-          <w:szCs w:val="24"/>
-          <w:lang w:val="ro-RO"/>
-        </w:rPr>
-        <w:t xml:space="preserve"> main.py și se introduce codul din fișierul din </w:t>
-      </w:r>
-      <w:proofErr w:type="spellStart"/>
-      <w:r>
-        <w:rPr>
-          <w:rFonts w:ascii="Times New Roman" w:hAnsi="Times New Roman" w:cs="Times New Roman"/>
-          <w:sz w:val="24"/>
-          <w:szCs w:val="24"/>
-          <w:lang w:val="ro-RO"/>
-        </w:rPr>
-        <w:t>repozitor</w:t>
-      </w:r>
-      <w:proofErr w:type="spellEnd"/>
-      <w:r>
-        <w:rPr>
-          <w:rFonts w:ascii="Times New Roman" w:hAnsi="Times New Roman" w:cs="Times New Roman"/>
-          <w:sz w:val="24"/>
-          <w:szCs w:val="24"/>
+      <w:r>
+        <w:rPr>
+          <w:rFonts w:ascii="Consolas" w:hAnsi="Consolas" w:cs="Times New Roman"/>
+          <w:sz w:val="20"/>
+          <w:szCs w:val="20"/>
+          <w:lang w:val="ro-RO"/>
+        </w:rPr>
+        <w:t>/</w:t>
+      </w:r>
+      <w:proofErr w:type="spellStart"/>
+      <w:r>
+        <w:rPr>
+          <w:rFonts w:ascii="Consolas" w:hAnsi="Consolas" w:cs="Times New Roman"/>
+          <w:sz w:val="20"/>
+          <w:szCs w:val="20"/>
+          <w:lang w:val="ro-RO"/>
+        </w:rPr>
+        <w:t>Proiect_MicroPython</w:t>
+      </w:r>
+      <w:proofErr w:type="spellEnd"/>
+      <w:r>
+        <w:rPr>
+          <w:rFonts w:ascii="Consolas" w:hAnsi="Consolas" w:cs="Times New Roman"/>
+          <w:sz w:val="20"/>
+          <w:szCs w:val="20"/>
+          <w:lang w:val="ro-RO"/>
+        </w:rPr>
+        <w:t>/</w:t>
+      </w:r>
+      <w:proofErr w:type="spellStart"/>
+      <w:r>
+        <w:rPr>
+          <w:rFonts w:ascii="Consolas" w:hAnsi="Consolas" w:cs="Times New Roman"/>
+          <w:sz w:val="20"/>
+          <w:szCs w:val="20"/>
+          <w:lang w:val="ro-RO"/>
+        </w:rPr>
+        <w:t>Python_Scripts</w:t>
+      </w:r>
+      <w:proofErr w:type="spellEnd"/>
+      <w:r>
+        <w:rPr>
+          <w:rFonts w:ascii="Consolas" w:hAnsi="Consolas" w:cs="Times New Roman"/>
+          <w:sz w:val="20"/>
+          <w:szCs w:val="20"/>
+          <w:lang w:val="ro-RO"/>
+        </w:rPr>
+        <w:t>/</w:t>
+      </w:r>
+      <w:r>
+        <w:rPr>
+          <w:rFonts w:ascii="Consolas" w:hAnsi="Consolas" w:cs="Times New Roman"/>
+          <w:sz w:val="20"/>
+          <w:szCs w:val="20"/>
           <w:lang w:val="ro-RO"/>
         </w:rPr>
         <w:t xml:space="preserve"> </w:t>
@@ -3058,57 +3123,8 @@
       <w:r>
         <w:rPr>
           <w:rFonts w:ascii="Consolas" w:hAnsi="Consolas" w:cs="Times New Roman"/>
-          <w:sz w:val="24"/>
-          <w:szCs w:val="24"/>
-          <w:lang w:val="ro-RO"/>
-        </w:rPr>
-        <w:t>/</w:t>
-      </w:r>
-      <w:proofErr w:type="spellStart"/>
-      <w:r>
-        <w:rPr>
-          <w:rFonts w:ascii="Consolas" w:hAnsi="Consolas" w:cs="Times New Roman"/>
-          <w:sz w:val="24"/>
-          <w:szCs w:val="24"/>
-          <w:lang w:val="ro-RO"/>
-        </w:rPr>
-        <w:t>Proiect_MicroPython</w:t>
-      </w:r>
-      <w:proofErr w:type="spellEnd"/>
-      <w:r>
-        <w:rPr>
-          <w:rFonts w:ascii="Consolas" w:hAnsi="Consolas" w:cs="Times New Roman"/>
-          <w:sz w:val="24"/>
-          <w:szCs w:val="24"/>
-          <w:lang w:val="ro-RO"/>
-        </w:rPr>
-        <w:t>/</w:t>
-      </w:r>
-      <w:proofErr w:type="spellStart"/>
-      <w:r>
-        <w:rPr>
-          <w:rFonts w:ascii="Consolas" w:hAnsi="Consolas" w:cs="Times New Roman"/>
-          <w:sz w:val="24"/>
-          <w:szCs w:val="24"/>
-          <w:lang w:val="ro-RO"/>
-        </w:rPr>
-        <w:t>Python_Scripts</w:t>
-      </w:r>
-      <w:proofErr w:type="spellEnd"/>
-      <w:r>
-        <w:rPr>
-          <w:rFonts w:ascii="Consolas" w:hAnsi="Consolas" w:cs="Times New Roman"/>
-          <w:sz w:val="24"/>
-          <w:szCs w:val="24"/>
-          <w:lang w:val="ro-RO"/>
-        </w:rPr>
-        <w:t>/</w:t>
-      </w:r>
-      <w:r>
-        <w:rPr>
-          <w:rFonts w:ascii="Consolas" w:hAnsi="Consolas" w:cs="Times New Roman"/>
-          <w:sz w:val="24"/>
-          <w:szCs w:val="24"/>
+          <w:sz w:val="20"/>
+          <w:szCs w:val="20"/>
           <w:lang w:val="ro-RO"/>
         </w:rPr>
         <w:t>sample_period.py</w:t>
@@ -3176,10 +3192,10 @@
         </w:rPr>
         <w:lastRenderedPageBreak/>
         <w:drawing>
-          <wp:inline distT="0" distB="0" distL="0" distR="0" wp14:anchorId="3E0633B3" wp14:editId="15707675">
-            <wp:extent cx="5302800" cy="2685600"/>
+          <wp:inline distT="0" distB="0" distL="0" distR="0" wp14:anchorId="3E0633B3" wp14:editId="4F9C8E4B">
+            <wp:extent cx="5112791" cy="2685600"/>
             <wp:effectExtent l="0" t="0" r="0" b="635"/>
-            <wp:docPr id="1241169562" name="Picture 7" descr="A screenshot of a computer program&#10;&#10;Description automatically generated"/>
+            <wp:docPr id="1241169562" name="Picture 7"/>
             <wp:cNvGraphicFramePr>
               <a:graphicFrameLocks xmlns:a="http://schemas.openxmlformats.org/drawingml/2006/main" noChangeAspect="1"/>
             </wp:cNvGraphicFramePr>
@@ -3187,7 +3203,7 @@
               <a:graphicData uri="http://schemas.openxmlformats.org/drawingml/2006/picture">
                 <pic:pic xmlns:pic="http://schemas.openxmlformats.org/drawingml/2006/picture">
                   <pic:nvPicPr>
-                    <pic:cNvPr id="1241169562" name="Picture 7" descr="A screenshot of a computer program&#10;&#10;Description automatically generated"/>
+                    <pic:cNvPr id="1241169562" name="Picture 7"/>
                     <pic:cNvPicPr/>
                   </pic:nvPicPr>
                   <pic:blipFill>
@@ -3205,7 +3221,7 @@
                   <pic:spPr>
                     <a:xfrm>
                       <a:off x="0" y="0"/>
-                      <a:ext cx="5302800" cy="2685600"/>
+                      <a:ext cx="5112791" cy="2685600"/>
                     </a:xfrm>
                     <a:prstGeom prst="rect">
                       <a:avLst/>
@@ -3273,7 +3289,7 @@
           <w:lang w:val="ro-RO"/>
         </w:rPr>
         <w:drawing>
-          <wp:inline distT="0" distB="0" distL="0" distR="0" wp14:anchorId="391C4942" wp14:editId="6DF0E952">
+          <wp:inline distT="0" distB="0" distL="0" distR="0" wp14:anchorId="391C4942" wp14:editId="177676BE">
             <wp:extent cx="4572000" cy="3574800"/>
             <wp:effectExtent l="0" t="0" r="0" b="6985"/>
             <wp:docPr id="1375874991" name="Picture 8" descr="A screen shot of a computer&#10;&#10;Description automatically generated"/>
@@ -3558,32 +3574,22 @@
         </w:rPr>
         <w:t xml:space="preserve"> </w:t>
       </w:r>
-      <w:proofErr w:type="spellStart"/>
-      <w:r>
-        <w:rPr>
-          <w:rFonts w:ascii="Times New Roman" w:hAnsi="Times New Roman" w:cs="Times New Roman"/>
-          <w:sz w:val="24"/>
-          <w:szCs w:val="24"/>
-        </w:rPr>
-        <w:t>fișier</w:t>
-      </w:r>
-      <w:proofErr w:type="spellEnd"/>
-      <w:r>
-        <w:rPr>
-          <w:rFonts w:ascii="Times New Roman" w:hAnsi="Times New Roman" w:cs="Times New Roman"/>
-          <w:sz w:val="24"/>
-          <w:szCs w:val="24"/>
-        </w:rPr>
-        <w:t xml:space="preserve"> se </w:t>
-      </w:r>
-      <w:proofErr w:type="spellStart"/>
-      <w:r>
-        <w:rPr>
-          <w:rFonts w:ascii="Times New Roman" w:hAnsi="Times New Roman" w:cs="Times New Roman"/>
-          <w:sz w:val="24"/>
-          <w:szCs w:val="24"/>
-        </w:rPr>
-        <w:t>copiază</w:t>
+      <w:r>
+        <w:rPr>
+          <w:rFonts w:ascii="Times New Roman" w:hAnsi="Times New Roman" w:cs="Times New Roman"/>
+          <w:sz w:val="24"/>
+          <w:szCs w:val="24"/>
+        </w:rPr>
+        <w:t xml:space="preserve">se </w:t>
+      </w:r>
+      <w:proofErr w:type="spellStart"/>
+      <w:r>
+        <w:rPr>
+          <w:rFonts w:ascii="Times New Roman" w:hAnsi="Times New Roman" w:cs="Times New Roman"/>
+          <w:sz w:val="24"/>
+          <w:szCs w:val="24"/>
+        </w:rPr>
+        <w:t>deschide</w:t>
       </w:r>
       <w:proofErr w:type="spellEnd"/>
       <w:r>
@@ -3594,23 +3600,33 @@
         </w:rPr>
         <w:t xml:space="preserve"> </w:t>
       </w:r>
-      <w:proofErr w:type="spellStart"/>
-      <w:r>
-        <w:rPr>
-          <w:rFonts w:ascii="Times New Roman" w:hAnsi="Times New Roman" w:cs="Times New Roman"/>
-          <w:sz w:val="24"/>
-          <w:szCs w:val="24"/>
-        </w:rPr>
-        <w:t>în</w:t>
-      </w:r>
-      <w:proofErr w:type="spellEnd"/>
-      <w:r>
-        <w:rPr>
-          <w:rFonts w:ascii="Times New Roman" w:hAnsi="Times New Roman" w:cs="Times New Roman"/>
-          <w:sz w:val="24"/>
-          <w:szCs w:val="24"/>
-        </w:rPr>
-        <w:t xml:space="preserve"> main.py de pe ESP32, se </w:t>
+      <w:r>
+        <w:rPr>
+          <w:rFonts w:ascii="Times New Roman" w:hAnsi="Times New Roman" w:cs="Times New Roman"/>
+          <w:sz w:val="24"/>
+          <w:szCs w:val="24"/>
+          <w:lang w:val="ro-RO"/>
+        </w:rPr>
+        <w:t xml:space="preserve">în </w:t>
+      </w:r>
+      <w:proofErr w:type="spellStart"/>
+      <w:r>
+        <w:rPr>
+          <w:rFonts w:ascii="Times New Roman" w:hAnsi="Times New Roman" w:cs="Times New Roman"/>
+          <w:sz w:val="24"/>
+          <w:szCs w:val="24"/>
+          <w:lang w:val="ro-RO"/>
+        </w:rPr>
+        <w:t>uPyCraft</w:t>
+      </w:r>
+      <w:proofErr w:type="spellEnd"/>
+      <w:r>
+        <w:rPr>
+          <w:rFonts w:ascii="Times New Roman" w:hAnsi="Times New Roman" w:cs="Times New Roman"/>
+          <w:sz w:val="24"/>
+          <w:szCs w:val="24"/>
+        </w:rPr>
+        <w:t xml:space="preserve">, se </w:t>
       </w:r>
       <w:proofErr w:type="spellStart"/>
       <w:r>
@@ -4453,26 +4469,6 @@
         </w:rPr>
         <w:t xml:space="preserve"> </w:t>
       </w:r>
-      <w:hyperlink r:id="rId15" w:tgtFrame="_blank" w:tooltip="https://dfrobot.gitbooks.io/upycraft/content/" w:history="1">
-        <w:r>
-          <w:rPr>
-            <w:rStyle w:val="Hyperlink"/>
-            <w:rFonts w:ascii="Times New Roman" w:hAnsi="Times New Roman" w:cs="Times New Roman"/>
-            <w:color w:val="auto"/>
-            <w:bdr w:val="none" w:sz="0" w:space="0" w:color="auto" w:frame="1"/>
-            <w:lang w:val="ro-RO"/>
-          </w:rPr>
-          <w:t>https://dfrobot.gitbooks.io/upycraft/content/</w:t>
-        </w:r>
-      </w:hyperlink>
-      <w:r>
-        <w:rPr>
-          <w:rFonts w:ascii="Times New Roman" w:hAnsi="Times New Roman" w:cs="Times New Roman"/>
-          <w:bdr w:val="none" w:sz="0" w:space="0" w:color="auto" w:frame="1"/>
-          <w:lang w:val="ro-RO"/>
-        </w:rPr>
-        <w:t xml:space="preserve"> </w:t>
-      </w:r>
     </w:p>
     <w:p>
       <w:pPr>
@@ -4492,7 +4488,7 @@
         </w:rPr>
         <w:t xml:space="preserve">[3] </w:t>
       </w:r>
-      <w:hyperlink r:id="rId16" w:history="1">
+      <w:hyperlink r:id="rId15" w:history="1">
         <w:r>
           <w:rPr>
             <w:rStyle w:val="Hyperlink"/>
@@ -4530,7 +4526,7 @@
         </w:rPr>
         <w:t xml:space="preserve"> </w:t>
       </w:r>
-      <w:hyperlink r:id="rId17" w:tgtFrame="_blank" w:tooltip="https://docs.espressif.com/projects/esp-idf/en/latest/esp32/hw-reference/esp32/get-started-devkitc.html" w:history="1">
+      <w:hyperlink r:id="rId16" w:tgtFrame="_blank" w:tooltip="https://docs.espressif.com/projects/esp-idf/en/latest/esp32/hw-reference/esp32/get-started-devkitc.html" w:history="1">
         <w:r>
           <w:rPr>
             <w:rStyle w:val="Hyperlink"/>
@@ -4569,7 +4565,7 @@
         </w:rPr>
         <w:t xml:space="preserve"> </w:t>
       </w:r>
-      <w:hyperlink r:id="rId18" w:anchor="reference" w:tgtFrame="_blank" w:tooltip="https://numpy.org/doc/stable/reference/index.html#reference" w:history="1">
+      <w:hyperlink r:id="rId17" w:anchor="reference" w:tgtFrame="_blank" w:tooltip="https://numpy.org/doc/stable/reference/index.html#reference" w:history="1">
         <w:r>
           <w:rPr>
             <w:rStyle w:val="Hyperlink"/>
@@ -4608,7 +4604,7 @@
         </w:rPr>
         <w:t xml:space="preserve"> </w:t>
       </w:r>
-      <w:hyperlink r:id="rId19" w:tgtFrame="_blank" w:tooltip="https://www.digitalocean.com/community/tutorials/python-convert-numpy-array-to-list" w:history="1">
+      <w:hyperlink r:id="rId18" w:tgtFrame="_blank" w:tooltip="https://www.digitalocean.com/community/tutorials/python-convert-numpy-array-to-list" w:history="1">
         <w:r>
           <w:rPr>
             <w:rStyle w:val="Hyperlink"/>
@@ -4647,7 +4643,7 @@
         </w:rPr>
         <w:t xml:space="preserve">[7] </w:t>
       </w:r>
-      <w:hyperlink r:id="rId20" w:history="1">
+      <w:hyperlink r:id="rId19" w:history="1">
         <w:r>
           <w:rPr>
             <w:rStyle w:val="Hyperlink"/>
@@ -4685,7 +4681,7 @@
         </w:rPr>
         <w:t xml:space="preserve"> </w:t>
       </w:r>
-      <w:hyperlink r:id="rId21" w:anchor="google_vignette" w:tgtFrame="_blank" w:tooltip="https://arduinointro.com/articles/projects/adding-sounds-to-arduino-using-the-mh-fmd-piezo-buzzer-module#google_vignette" w:history="1">
+      <w:hyperlink r:id="rId20" w:anchor="google_vignette" w:tgtFrame="_blank" w:tooltip="https://arduinointro.com/articles/projects/adding-sounds-to-arduino-using-the-mh-fmd-piezo-buzzer-module#google_vignette" w:history="1">
         <w:r>
           <w:rPr>
             <w:rStyle w:val="Hyperlink"/>
@@ -4724,7 +4720,7 @@
         </w:rPr>
         <w:t xml:space="preserve">[9] </w:t>
       </w:r>
-      <w:hyperlink r:id="rId22" w:history="1">
+      <w:hyperlink r:id="rId21" w:history="1">
         <w:r>
           <w:rPr>
             <w:rStyle w:val="Hyperlink"/>

</xml_diff>